<commit_message>
added some step for create menus
</commit_message>
<xml_diff>
--- a/Splunk_newappcreation.docx
+++ b/Splunk_newappcreation.docx
@@ -79,7 +79,6 @@
       <w:r>
         <w:rPr>
           <w:noProof/>
-          <w:lang w:val="en-GB" w:eastAsia="en-GB"/>
         </w:rPr>
         <w:drawing>
           <wp:inline distT="0" distB="0" distL="0" distR="0">
@@ -144,7 +143,6 @@
       <w:r>
         <w:rPr>
           <w:noProof/>
-          <w:lang w:val="en-GB" w:eastAsia="en-GB"/>
         </w:rPr>
         <w:lastRenderedPageBreak/>
         <w:drawing>
@@ -210,7 +208,6 @@
       <w:r>
         <w:rPr>
           <w:noProof/>
-          <w:lang w:val="en-GB" w:eastAsia="en-GB"/>
         </w:rPr>
         <w:drawing>
           <wp:inline distT="0" distB="0" distL="0" distR="0">
@@ -275,7 +272,6 @@
       <w:r>
         <w:rPr>
           <w:noProof/>
-          <w:lang w:val="en-GB" w:eastAsia="en-GB"/>
         </w:rPr>
         <w:lastRenderedPageBreak/>
         <w:drawing>
@@ -334,7 +330,6 @@
       <w:r>
         <w:rPr>
           <w:noProof/>
-          <w:lang w:val="en-GB" w:eastAsia="en-GB"/>
         </w:rPr>
         <w:drawing>
           <wp:inline distT="0" distB="0" distL="0" distR="0">
@@ -390,7 +385,6 @@
       <w:r>
         <w:rPr>
           <w:noProof/>
-          <w:lang w:val="en-GB" w:eastAsia="en-GB"/>
         </w:rPr>
         <w:lastRenderedPageBreak/>
         <w:drawing>
@@ -456,7 +450,6 @@
       <w:r>
         <w:rPr>
           <w:noProof/>
-          <w:lang w:val="en-GB" w:eastAsia="en-GB"/>
         </w:rPr>
         <w:drawing>
           <wp:inline distT="0" distB="0" distL="0" distR="0">
@@ -1078,7 +1071,6 @@
       <w:r>
         <w:rPr>
           <w:noProof/>
-          <w:lang w:val="en-GB" w:eastAsia="en-GB"/>
         </w:rPr>
         <w:drawing>
           <wp:inline distT="0" distB="0" distL="0" distR="0">
@@ -2129,7 +2121,6 @@
       <w:r>
         <w:rPr>
           <w:noProof/>
-          <w:lang w:val="en-GB" w:eastAsia="en-GB"/>
         </w:rPr>
         <w:lastRenderedPageBreak/>
         <w:drawing>
@@ -2195,7 +2186,6 @@
       <w:r>
         <w:rPr>
           <w:noProof/>
-          <w:lang w:val="en-GB" w:eastAsia="en-GB"/>
         </w:rPr>
         <w:drawing>
           <wp:inline distT="0" distB="0" distL="0" distR="0">
@@ -2260,7 +2250,6 @@
       <w:r>
         <w:rPr>
           <w:noProof/>
-          <w:lang w:val="en-GB" w:eastAsia="en-GB"/>
         </w:rPr>
         <w:lastRenderedPageBreak/>
         <w:drawing>
@@ -2870,7 +2859,6 @@
       <w:r>
         <w:rPr>
           <w:noProof/>
-          <w:lang w:val="en-GB" w:eastAsia="en-GB"/>
         </w:rPr>
         <w:lastRenderedPageBreak/>
         <w:drawing>
@@ -2936,7 +2924,6 @@
       <w:r>
         <w:rPr>
           <w:noProof/>
-          <w:lang w:val="en-GB" w:eastAsia="en-GB"/>
         </w:rPr>
         <w:drawing>
           <wp:inline distT="0" distB="0" distL="0" distR="0">
@@ -2984,6 +2971,861 @@
           </wp:inline>
         </w:drawing>
       </w:r>
+    </w:p>
+    <w:p>
+      <w:pPr>
+        <w:autoSpaceDE w:val="0"/>
+        <w:autoSpaceDN w:val="0"/>
+        <w:adjustRightInd w:val="0"/>
+        <w:spacing w:after="0" w:line="240" w:lineRule="auto"/>
+        <w:rPr>
+          <w:rFonts w:ascii="Lucida Console" w:hAnsi="Lucida Console" w:cs="Lucida Console"/>
+          <w:sz w:val="16"/>
+          <w:szCs w:val="16"/>
+        </w:rPr>
+      </w:pPr>
+      <w:r>
+        <w:rPr>
+          <w:rFonts w:ascii="Lucida Console" w:hAnsi="Lucida Console" w:cs="Lucida Console"/>
+          <w:sz w:val="16"/>
+          <w:szCs w:val="16"/>
+        </w:rPr>
+        <w:t xml:space="preserve">[root@4aecaf7d3d6f bin]# </w:t>
+      </w:r>
+      <w:proofErr w:type="gramStart"/>
+      <w:r>
+        <w:rPr>
+          <w:rFonts w:ascii="Lucida Console" w:hAnsi="Lucida Console" w:cs="Lucida Console"/>
+          <w:sz w:val="16"/>
+          <w:szCs w:val="16"/>
+        </w:rPr>
+        <w:t>cat</w:t>
+      </w:r>
+      <w:proofErr w:type="gramEnd"/>
+      <w:r>
+        <w:rPr>
+          <w:rFonts w:ascii="Lucida Console" w:hAnsi="Lucida Console" w:cs="Lucida Console"/>
+          <w:sz w:val="16"/>
+          <w:szCs w:val="16"/>
+        </w:rPr>
+        <w:t xml:space="preserve"> /opt/splunk/splunk/etc/apps/firstapp/local/data/ui/nav/default.xml</w:t>
+      </w:r>
+    </w:p>
+    <w:p>
+      <w:pPr>
+        <w:autoSpaceDE w:val="0"/>
+        <w:autoSpaceDN w:val="0"/>
+        <w:adjustRightInd w:val="0"/>
+        <w:spacing w:after="0" w:line="240" w:lineRule="auto"/>
+        <w:rPr>
+          <w:rFonts w:ascii="Lucida Console" w:hAnsi="Lucida Console" w:cs="Lucida Console"/>
+          <w:sz w:val="16"/>
+          <w:szCs w:val="16"/>
+        </w:rPr>
+      </w:pPr>
+      <w:r>
+        <w:rPr>
+          <w:rFonts w:ascii="Lucida Console" w:hAnsi="Lucida Console" w:cs="Lucida Console"/>
+          <w:sz w:val="16"/>
+          <w:szCs w:val="16"/>
+        </w:rPr>
+        <w:t>&lt;</w:t>
+      </w:r>
+      <w:proofErr w:type="spellStart"/>
+      <w:r>
+        <w:rPr>
+          <w:rFonts w:ascii="Lucida Console" w:hAnsi="Lucida Console" w:cs="Lucida Console"/>
+          <w:sz w:val="16"/>
+          <w:szCs w:val="16"/>
+        </w:rPr>
+        <w:t>nav</w:t>
+      </w:r>
+      <w:proofErr w:type="spellEnd"/>
+      <w:r>
+        <w:rPr>
+          <w:rFonts w:ascii="Lucida Console" w:hAnsi="Lucida Console" w:cs="Lucida Console"/>
+          <w:sz w:val="16"/>
+          <w:szCs w:val="16"/>
+        </w:rPr>
+        <w:t xml:space="preserve"> </w:t>
+      </w:r>
+      <w:proofErr w:type="spellStart"/>
+      <w:r>
+        <w:rPr>
+          <w:rFonts w:ascii="Lucida Console" w:hAnsi="Lucida Console" w:cs="Lucida Console"/>
+          <w:sz w:val="16"/>
+          <w:szCs w:val="16"/>
+        </w:rPr>
+        <w:t>search_view</w:t>
+      </w:r>
+      <w:proofErr w:type="spellEnd"/>
+      <w:r>
+        <w:rPr>
+          <w:rFonts w:ascii="Lucida Console" w:hAnsi="Lucida Console" w:cs="Lucida Console"/>
+          <w:sz w:val="16"/>
+          <w:szCs w:val="16"/>
+        </w:rPr>
+        <w:t>="search"&gt;</w:t>
+      </w:r>
+    </w:p>
+    <w:p>
+      <w:pPr>
+        <w:autoSpaceDE w:val="0"/>
+        <w:autoSpaceDN w:val="0"/>
+        <w:adjustRightInd w:val="0"/>
+        <w:spacing w:after="0" w:line="240" w:lineRule="auto"/>
+        <w:rPr>
+          <w:rFonts w:ascii="Lucida Console" w:hAnsi="Lucida Console" w:cs="Lucida Console"/>
+          <w:sz w:val="16"/>
+          <w:szCs w:val="16"/>
+        </w:rPr>
+      </w:pPr>
+      <w:r>
+        <w:rPr>
+          <w:rFonts w:ascii="Lucida Console" w:hAnsi="Lucida Console" w:cs="Lucida Console"/>
+          <w:sz w:val="16"/>
+          <w:szCs w:val="16"/>
+        </w:rPr>
+        <w:t xml:space="preserve">  &lt;view name="search" default='true' /&gt;</w:t>
+      </w:r>
+    </w:p>
+    <w:p>
+      <w:pPr>
+        <w:autoSpaceDE w:val="0"/>
+        <w:autoSpaceDN w:val="0"/>
+        <w:adjustRightInd w:val="0"/>
+        <w:spacing w:after="0" w:line="240" w:lineRule="auto"/>
+        <w:rPr>
+          <w:rFonts w:ascii="Lucida Console" w:hAnsi="Lucida Console" w:cs="Lucida Console"/>
+          <w:sz w:val="16"/>
+          <w:szCs w:val="16"/>
+        </w:rPr>
+      </w:pPr>
+      <w:r>
+        <w:rPr>
+          <w:rFonts w:ascii="Lucida Console" w:hAnsi="Lucida Console" w:cs="Lucida Console"/>
+          <w:sz w:val="16"/>
+          <w:szCs w:val="16"/>
+        </w:rPr>
+        <w:t xml:space="preserve">  &lt;view name="datasets" /&gt;</w:t>
+      </w:r>
+    </w:p>
+    <w:p>
+      <w:pPr>
+        <w:autoSpaceDE w:val="0"/>
+        <w:autoSpaceDN w:val="0"/>
+        <w:adjustRightInd w:val="0"/>
+        <w:spacing w:after="0" w:line="240" w:lineRule="auto"/>
+        <w:rPr>
+          <w:rFonts w:ascii="Lucida Console" w:hAnsi="Lucida Console" w:cs="Lucida Console"/>
+          <w:sz w:val="16"/>
+          <w:szCs w:val="16"/>
+        </w:rPr>
+      </w:pPr>
+      <w:r>
+        <w:rPr>
+          <w:rFonts w:ascii="Lucida Console" w:hAnsi="Lucida Console" w:cs="Lucida Console"/>
+          <w:sz w:val="16"/>
+          <w:szCs w:val="16"/>
+        </w:rPr>
+        <w:t xml:space="preserve">  &lt;view name="reports" /&gt;</w:t>
+      </w:r>
+    </w:p>
+    <w:p>
+      <w:pPr>
+        <w:autoSpaceDE w:val="0"/>
+        <w:autoSpaceDN w:val="0"/>
+        <w:adjustRightInd w:val="0"/>
+        <w:spacing w:after="0" w:line="240" w:lineRule="auto"/>
+        <w:rPr>
+          <w:rFonts w:ascii="Lucida Console" w:hAnsi="Lucida Console" w:cs="Lucida Console"/>
+          <w:sz w:val="16"/>
+          <w:szCs w:val="16"/>
+        </w:rPr>
+      </w:pPr>
+      <w:r>
+        <w:rPr>
+          <w:rFonts w:ascii="Lucida Console" w:hAnsi="Lucida Console" w:cs="Lucida Console"/>
+          <w:sz w:val="16"/>
+          <w:szCs w:val="16"/>
+        </w:rPr>
+        <w:t xml:space="preserve">  &lt;view name="alerts" /&gt;</w:t>
+      </w:r>
+    </w:p>
+    <w:p>
+      <w:pPr>
+        <w:autoSpaceDE w:val="0"/>
+        <w:autoSpaceDN w:val="0"/>
+        <w:adjustRightInd w:val="0"/>
+        <w:spacing w:after="0" w:line="240" w:lineRule="auto"/>
+        <w:rPr>
+          <w:rFonts w:ascii="Lucida Console" w:hAnsi="Lucida Console" w:cs="Lucida Console"/>
+          <w:sz w:val="16"/>
+          <w:szCs w:val="16"/>
+        </w:rPr>
+      </w:pPr>
+      <w:r>
+        <w:rPr>
+          <w:rFonts w:ascii="Lucida Console" w:hAnsi="Lucida Console" w:cs="Lucida Console"/>
+          <w:sz w:val="16"/>
+          <w:szCs w:val="16"/>
+        </w:rPr>
+        <w:t xml:space="preserve">  &lt;view name="dashboards" /&gt;</w:t>
+      </w:r>
+    </w:p>
+    <w:p>
+      <w:pPr>
+        <w:autoSpaceDE w:val="0"/>
+        <w:autoSpaceDN w:val="0"/>
+        <w:adjustRightInd w:val="0"/>
+        <w:spacing w:after="0" w:line="240" w:lineRule="auto"/>
+        <w:rPr>
+          <w:rFonts w:ascii="Lucida Console" w:hAnsi="Lucida Console" w:cs="Lucida Console"/>
+          <w:sz w:val="16"/>
+          <w:szCs w:val="16"/>
+        </w:rPr>
+      </w:pPr>
+      <w:r>
+        <w:rPr>
+          <w:rFonts w:ascii="Lucida Console" w:hAnsi="Lucida Console" w:cs="Lucida Console"/>
+          <w:sz w:val="16"/>
+          <w:szCs w:val="16"/>
+        </w:rPr>
+        <w:t xml:space="preserve"> &lt;collection label="Lists of Dashboard"&gt;</w:t>
+      </w:r>
+    </w:p>
+    <w:p>
+      <w:pPr>
+        <w:autoSpaceDE w:val="0"/>
+        <w:autoSpaceDN w:val="0"/>
+        <w:adjustRightInd w:val="0"/>
+        <w:spacing w:after="0" w:line="240" w:lineRule="auto"/>
+        <w:rPr>
+          <w:rFonts w:ascii="Lucida Console" w:hAnsi="Lucida Console" w:cs="Lucida Console"/>
+          <w:sz w:val="16"/>
+          <w:szCs w:val="16"/>
+        </w:rPr>
+      </w:pPr>
+      <w:r>
+        <w:rPr>
+          <w:rFonts w:ascii="Lucida Console" w:hAnsi="Lucida Console" w:cs="Lucida Console"/>
+          <w:sz w:val="16"/>
+          <w:szCs w:val="16"/>
+        </w:rPr>
+        <w:t xml:space="preserve">   &lt;view name="mydashboard1" /&gt;</w:t>
+      </w:r>
+    </w:p>
+    <w:p>
+      <w:pPr>
+        <w:autoSpaceDE w:val="0"/>
+        <w:autoSpaceDN w:val="0"/>
+        <w:adjustRightInd w:val="0"/>
+        <w:spacing w:after="0" w:line="240" w:lineRule="auto"/>
+        <w:rPr>
+          <w:rFonts w:ascii="Lucida Console" w:hAnsi="Lucida Console" w:cs="Lucida Console"/>
+          <w:sz w:val="16"/>
+          <w:szCs w:val="16"/>
+        </w:rPr>
+      </w:pPr>
+      <w:r>
+        <w:rPr>
+          <w:rFonts w:ascii="Lucida Console" w:hAnsi="Lucida Console" w:cs="Lucida Console"/>
+          <w:sz w:val="16"/>
+          <w:szCs w:val="16"/>
+        </w:rPr>
+        <w:lastRenderedPageBreak/>
+        <w:t xml:space="preserve">   &lt;view name="mydashboard2" /&gt;</w:t>
+      </w:r>
+    </w:p>
+    <w:p>
+      <w:pPr>
+        <w:autoSpaceDE w:val="0"/>
+        <w:autoSpaceDN w:val="0"/>
+        <w:adjustRightInd w:val="0"/>
+        <w:spacing w:after="0" w:line="240" w:lineRule="auto"/>
+        <w:rPr>
+          <w:rFonts w:ascii="Lucida Console" w:hAnsi="Lucida Console" w:cs="Lucida Console"/>
+          <w:sz w:val="16"/>
+          <w:szCs w:val="16"/>
+        </w:rPr>
+      </w:pPr>
+      <w:r>
+        <w:rPr>
+          <w:rFonts w:ascii="Lucida Console" w:hAnsi="Lucida Console" w:cs="Lucida Console"/>
+          <w:sz w:val="16"/>
+          <w:szCs w:val="16"/>
+        </w:rPr>
+        <w:t xml:space="preserve"> &lt;/collection&gt;</w:t>
+      </w:r>
+    </w:p>
+    <w:p>
+      <w:pPr>
+        <w:autoSpaceDE w:val="0"/>
+        <w:autoSpaceDN w:val="0"/>
+        <w:adjustRightInd w:val="0"/>
+        <w:spacing w:after="0" w:line="240" w:lineRule="auto"/>
+        <w:rPr>
+          <w:rFonts w:ascii="Lucida Console" w:hAnsi="Lucida Console" w:cs="Lucida Console"/>
+          <w:sz w:val="16"/>
+          <w:szCs w:val="16"/>
+        </w:rPr>
+      </w:pPr>
+      <w:r>
+        <w:rPr>
+          <w:rFonts w:ascii="Lucida Console" w:hAnsi="Lucida Console" w:cs="Lucida Console"/>
+          <w:sz w:val="16"/>
+          <w:szCs w:val="16"/>
+        </w:rPr>
+        <w:t>&lt;/</w:t>
+      </w:r>
+      <w:proofErr w:type="spellStart"/>
+      <w:r>
+        <w:rPr>
+          <w:rFonts w:ascii="Lucida Console" w:hAnsi="Lucida Console" w:cs="Lucida Console"/>
+          <w:sz w:val="16"/>
+          <w:szCs w:val="16"/>
+        </w:rPr>
+        <w:t>nav</w:t>
+      </w:r>
+      <w:proofErr w:type="spellEnd"/>
+      <w:r>
+        <w:rPr>
+          <w:rFonts w:ascii="Lucida Console" w:hAnsi="Lucida Console" w:cs="Lucida Console"/>
+          <w:sz w:val="16"/>
+          <w:szCs w:val="16"/>
+        </w:rPr>
+        <w:t>&gt;</w:t>
+      </w:r>
+    </w:p>
+    <w:p>
+      <w:pPr>
+        <w:autoSpaceDE w:val="0"/>
+        <w:autoSpaceDN w:val="0"/>
+        <w:adjustRightInd w:val="0"/>
+        <w:spacing w:after="0" w:line="240" w:lineRule="auto"/>
+        <w:rPr>
+          <w:rFonts w:ascii="Lucida Console" w:hAnsi="Lucida Console" w:cs="Lucida Console"/>
+          <w:sz w:val="16"/>
+          <w:szCs w:val="16"/>
+        </w:rPr>
+      </w:pPr>
+      <w:r>
+        <w:rPr>
+          <w:rFonts w:ascii="Lucida Console" w:hAnsi="Lucida Console" w:cs="Lucida Console"/>
+          <w:sz w:val="16"/>
+          <w:szCs w:val="16"/>
+        </w:rPr>
+        <w:t>[root@4aecaf7d3d6f bin]#</w:t>
+      </w:r>
+    </w:p>
+    <w:p>
+      <w:pPr>
+        <w:rPr>
+          <w:lang w:val="en-GB"/>
+        </w:rPr>
+      </w:pPr>
+    </w:p>
+    <w:p>
+      <w:pPr>
+        <w:rPr>
+          <w:lang w:val="en-GB"/>
+        </w:rPr>
+      </w:pPr>
+      <w:r>
+        <w:rPr>
+          <w:noProof/>
+        </w:rPr>
+        <w:drawing>
+          <wp:inline distT="0" distB="0" distL="0" distR="0">
+            <wp:extent cx="5943600" cy="3341643"/>
+            <wp:effectExtent l="19050" t="0" r="0" b="0"/>
+            <wp:docPr id="3" name="Picture 1"/>
+            <wp:cNvGraphicFramePr>
+              <a:graphicFrameLocks xmlns:a="http://schemas.openxmlformats.org/drawingml/2006/main" noChangeAspect="1"/>
+            </wp:cNvGraphicFramePr>
+            <a:graphic xmlns:a="http://schemas.openxmlformats.org/drawingml/2006/main">
+              <a:graphicData uri="http://schemas.openxmlformats.org/drawingml/2006/picture">
+                <pic:pic xmlns:pic="http://schemas.openxmlformats.org/drawingml/2006/picture">
+                  <pic:nvPicPr>
+                    <pic:cNvPr id="0" name="Picture 1"/>
+                    <pic:cNvPicPr>
+                      <a:picLocks noChangeAspect="1" noChangeArrowheads="1"/>
+                    </pic:cNvPicPr>
+                  </pic:nvPicPr>
+                  <pic:blipFill>
+                    <a:blip r:embed="rId17"/>
+                    <a:srcRect/>
+                    <a:stretch>
+                      <a:fillRect/>
+                    </a:stretch>
+                  </pic:blipFill>
+                  <pic:spPr bwMode="auto">
+                    <a:xfrm>
+                      <a:off x="0" y="0"/>
+                      <a:ext cx="5943600" cy="3341643"/>
+                    </a:xfrm>
+                    <a:prstGeom prst="rect">
+                      <a:avLst/>
+                    </a:prstGeom>
+                    <a:noFill/>
+                    <a:ln w="9525">
+                      <a:noFill/>
+                      <a:miter lim="800000"/>
+                      <a:headEnd/>
+                      <a:tailEnd/>
+                    </a:ln>
+                  </pic:spPr>
+                </pic:pic>
+              </a:graphicData>
+            </a:graphic>
+          </wp:inline>
+        </w:drawing>
+      </w:r>
+    </w:p>
+    <w:p>
+      <w:pPr>
+        <w:rPr>
+          <w:lang w:val="en-GB"/>
+        </w:rPr>
+      </w:pPr>
+    </w:p>
+    <w:p>
+      <w:pPr>
+        <w:rPr>
+          <w:lang w:val="en-GB"/>
+        </w:rPr>
+      </w:pPr>
+      <w:r>
+        <w:rPr>
+          <w:noProof/>
+        </w:rPr>
+        <w:drawing>
+          <wp:inline distT="0" distB="0" distL="0" distR="0">
+            <wp:extent cx="5943600" cy="3341643"/>
+            <wp:effectExtent l="19050" t="0" r="0" b="0"/>
+            <wp:docPr id="5" name="Picture 4"/>
+            <wp:cNvGraphicFramePr>
+              <a:graphicFrameLocks xmlns:a="http://schemas.openxmlformats.org/drawingml/2006/main" noChangeAspect="1"/>
+            </wp:cNvGraphicFramePr>
+            <a:graphic xmlns:a="http://schemas.openxmlformats.org/drawingml/2006/main">
+              <a:graphicData uri="http://schemas.openxmlformats.org/drawingml/2006/picture">
+                <pic:pic xmlns:pic="http://schemas.openxmlformats.org/drawingml/2006/picture">
+                  <pic:nvPicPr>
+                    <pic:cNvPr id="0" name="Picture 4"/>
+                    <pic:cNvPicPr>
+                      <a:picLocks noChangeAspect="1" noChangeArrowheads="1"/>
+                    </pic:cNvPicPr>
+                  </pic:nvPicPr>
+                  <pic:blipFill>
+                    <a:blip r:embed="rId18"/>
+                    <a:srcRect/>
+                    <a:stretch>
+                      <a:fillRect/>
+                    </a:stretch>
+                  </pic:blipFill>
+                  <pic:spPr bwMode="auto">
+                    <a:xfrm>
+                      <a:off x="0" y="0"/>
+                      <a:ext cx="5943600" cy="3341643"/>
+                    </a:xfrm>
+                    <a:prstGeom prst="rect">
+                      <a:avLst/>
+                    </a:prstGeom>
+                    <a:noFill/>
+                    <a:ln w="9525">
+                      <a:noFill/>
+                      <a:miter lim="800000"/>
+                      <a:headEnd/>
+                      <a:tailEnd/>
+                    </a:ln>
+                  </pic:spPr>
+                </pic:pic>
+              </a:graphicData>
+            </a:graphic>
+          </wp:inline>
+        </w:drawing>
+      </w:r>
+    </w:p>
+    <w:p>
+      <w:pPr>
+        <w:rPr>
+          <w:lang w:val="en-GB"/>
+        </w:rPr>
+      </w:pPr>
+    </w:p>
+    <w:p>
+      <w:pPr>
+        <w:autoSpaceDE w:val="0"/>
+        <w:autoSpaceDN w:val="0"/>
+        <w:adjustRightInd w:val="0"/>
+        <w:spacing w:after="0" w:line="240" w:lineRule="auto"/>
+        <w:rPr>
+          <w:rFonts w:ascii="Lucida Console" w:hAnsi="Lucida Console" w:cs="Lucida Console"/>
+          <w:sz w:val="16"/>
+          <w:szCs w:val="16"/>
+        </w:rPr>
+      </w:pPr>
+      <w:r>
+        <w:rPr>
+          <w:rFonts w:ascii="Lucida Console" w:hAnsi="Lucida Console" w:cs="Lucida Console"/>
+          <w:sz w:val="16"/>
+          <w:szCs w:val="16"/>
+        </w:rPr>
+        <w:lastRenderedPageBreak/>
+        <w:t xml:space="preserve">[root@4aecaf7d3d6f bin]# </w:t>
+      </w:r>
+      <w:proofErr w:type="gramStart"/>
+      <w:r>
+        <w:rPr>
+          <w:rFonts w:ascii="Lucida Console" w:hAnsi="Lucida Console" w:cs="Lucida Console"/>
+          <w:sz w:val="16"/>
+          <w:szCs w:val="16"/>
+        </w:rPr>
+        <w:t>cat</w:t>
+      </w:r>
+      <w:proofErr w:type="gramEnd"/>
+      <w:r>
+        <w:rPr>
+          <w:rFonts w:ascii="Lucida Console" w:hAnsi="Lucida Console" w:cs="Lucida Console"/>
+          <w:sz w:val="16"/>
+          <w:szCs w:val="16"/>
+        </w:rPr>
+        <w:t xml:space="preserve"> /opt/splunk/splunk/etc/apps/firstapp/local/data/ui/nav/default.xml</w:t>
+      </w:r>
+    </w:p>
+    <w:p>
+      <w:pPr>
+        <w:autoSpaceDE w:val="0"/>
+        <w:autoSpaceDN w:val="0"/>
+        <w:adjustRightInd w:val="0"/>
+        <w:spacing w:after="0" w:line="240" w:lineRule="auto"/>
+        <w:rPr>
+          <w:rFonts w:ascii="Lucida Console" w:hAnsi="Lucida Console" w:cs="Lucida Console"/>
+          <w:sz w:val="16"/>
+          <w:szCs w:val="16"/>
+        </w:rPr>
+      </w:pPr>
+      <w:r>
+        <w:rPr>
+          <w:rFonts w:ascii="Lucida Console" w:hAnsi="Lucida Console" w:cs="Lucida Console"/>
+          <w:sz w:val="16"/>
+          <w:szCs w:val="16"/>
+        </w:rPr>
+        <w:t>&lt;</w:t>
+      </w:r>
+      <w:proofErr w:type="spellStart"/>
+      <w:r>
+        <w:rPr>
+          <w:rFonts w:ascii="Lucida Console" w:hAnsi="Lucida Console" w:cs="Lucida Console"/>
+          <w:sz w:val="16"/>
+          <w:szCs w:val="16"/>
+        </w:rPr>
+        <w:t>nav</w:t>
+      </w:r>
+      <w:proofErr w:type="spellEnd"/>
+      <w:r>
+        <w:rPr>
+          <w:rFonts w:ascii="Lucida Console" w:hAnsi="Lucida Console" w:cs="Lucida Console"/>
+          <w:sz w:val="16"/>
+          <w:szCs w:val="16"/>
+        </w:rPr>
+        <w:t xml:space="preserve"> </w:t>
+      </w:r>
+      <w:proofErr w:type="spellStart"/>
+      <w:r>
+        <w:rPr>
+          <w:rFonts w:ascii="Lucida Console" w:hAnsi="Lucida Console" w:cs="Lucida Console"/>
+          <w:sz w:val="16"/>
+          <w:szCs w:val="16"/>
+        </w:rPr>
+        <w:t>search_view</w:t>
+      </w:r>
+      <w:proofErr w:type="spellEnd"/>
+      <w:r>
+        <w:rPr>
+          <w:rFonts w:ascii="Lucida Console" w:hAnsi="Lucida Console" w:cs="Lucida Console"/>
+          <w:sz w:val="16"/>
+          <w:szCs w:val="16"/>
+        </w:rPr>
+        <w:t>="search"&gt;</w:t>
+      </w:r>
+    </w:p>
+    <w:p>
+      <w:pPr>
+        <w:autoSpaceDE w:val="0"/>
+        <w:autoSpaceDN w:val="0"/>
+        <w:adjustRightInd w:val="0"/>
+        <w:spacing w:after="0" w:line="240" w:lineRule="auto"/>
+        <w:rPr>
+          <w:rFonts w:ascii="Lucida Console" w:hAnsi="Lucida Console" w:cs="Lucida Console"/>
+          <w:sz w:val="16"/>
+          <w:szCs w:val="16"/>
+        </w:rPr>
+      </w:pPr>
+      <w:r>
+        <w:rPr>
+          <w:rFonts w:ascii="Lucida Console" w:hAnsi="Lucida Console" w:cs="Lucida Console"/>
+          <w:sz w:val="16"/>
+          <w:szCs w:val="16"/>
+        </w:rPr>
+        <w:t xml:space="preserve"> &lt;collection label="Search"&gt;</w:t>
+      </w:r>
+    </w:p>
+    <w:p>
+      <w:pPr>
+        <w:autoSpaceDE w:val="0"/>
+        <w:autoSpaceDN w:val="0"/>
+        <w:adjustRightInd w:val="0"/>
+        <w:spacing w:after="0" w:line="240" w:lineRule="auto"/>
+        <w:rPr>
+          <w:rFonts w:ascii="Lucida Console" w:hAnsi="Lucida Console" w:cs="Lucida Console"/>
+          <w:sz w:val="16"/>
+          <w:szCs w:val="16"/>
+        </w:rPr>
+      </w:pPr>
+      <w:r>
+        <w:rPr>
+          <w:rFonts w:ascii="Lucida Console" w:hAnsi="Lucida Console" w:cs="Lucida Console"/>
+          <w:sz w:val="16"/>
+          <w:szCs w:val="16"/>
+        </w:rPr>
+        <w:t xml:space="preserve">  &lt;view name="search" default='true' /&gt;</w:t>
+      </w:r>
+    </w:p>
+    <w:p>
+      <w:pPr>
+        <w:autoSpaceDE w:val="0"/>
+        <w:autoSpaceDN w:val="0"/>
+        <w:adjustRightInd w:val="0"/>
+        <w:spacing w:after="0" w:line="240" w:lineRule="auto"/>
+        <w:rPr>
+          <w:rFonts w:ascii="Lucida Console" w:hAnsi="Lucida Console" w:cs="Lucida Console"/>
+          <w:sz w:val="16"/>
+          <w:szCs w:val="16"/>
+        </w:rPr>
+      </w:pPr>
+      <w:r>
+        <w:rPr>
+          <w:rFonts w:ascii="Lucida Console" w:hAnsi="Lucida Console" w:cs="Lucida Console"/>
+          <w:sz w:val="16"/>
+          <w:szCs w:val="16"/>
+        </w:rPr>
+        <w:t xml:space="preserve">  &lt;view name="datasets" /&gt;</w:t>
+      </w:r>
+    </w:p>
+    <w:p>
+      <w:pPr>
+        <w:autoSpaceDE w:val="0"/>
+        <w:autoSpaceDN w:val="0"/>
+        <w:adjustRightInd w:val="0"/>
+        <w:spacing w:after="0" w:line="240" w:lineRule="auto"/>
+        <w:rPr>
+          <w:rFonts w:ascii="Lucida Console" w:hAnsi="Lucida Console" w:cs="Lucida Console"/>
+          <w:sz w:val="16"/>
+          <w:szCs w:val="16"/>
+        </w:rPr>
+      </w:pPr>
+      <w:r>
+        <w:rPr>
+          <w:rFonts w:ascii="Lucida Console" w:hAnsi="Lucida Console" w:cs="Lucida Console"/>
+          <w:sz w:val="16"/>
+          <w:szCs w:val="16"/>
+        </w:rPr>
+        <w:t xml:space="preserve">  &lt;view name="reports" /&gt;</w:t>
+      </w:r>
+    </w:p>
+    <w:p>
+      <w:pPr>
+        <w:autoSpaceDE w:val="0"/>
+        <w:autoSpaceDN w:val="0"/>
+        <w:adjustRightInd w:val="0"/>
+        <w:spacing w:after="0" w:line="240" w:lineRule="auto"/>
+        <w:rPr>
+          <w:rFonts w:ascii="Lucida Console" w:hAnsi="Lucida Console" w:cs="Lucida Console"/>
+          <w:sz w:val="16"/>
+          <w:szCs w:val="16"/>
+        </w:rPr>
+      </w:pPr>
+      <w:r>
+        <w:rPr>
+          <w:rFonts w:ascii="Lucida Console" w:hAnsi="Lucida Console" w:cs="Lucida Console"/>
+          <w:sz w:val="16"/>
+          <w:szCs w:val="16"/>
+        </w:rPr>
+        <w:t xml:space="preserve">  &lt;view name="alerts" /&gt;</w:t>
+      </w:r>
+    </w:p>
+    <w:p>
+      <w:pPr>
+        <w:autoSpaceDE w:val="0"/>
+        <w:autoSpaceDN w:val="0"/>
+        <w:adjustRightInd w:val="0"/>
+        <w:spacing w:after="0" w:line="240" w:lineRule="auto"/>
+        <w:rPr>
+          <w:rFonts w:ascii="Lucida Console" w:hAnsi="Lucida Console" w:cs="Lucida Console"/>
+          <w:sz w:val="16"/>
+          <w:szCs w:val="16"/>
+        </w:rPr>
+      </w:pPr>
+      <w:r>
+        <w:rPr>
+          <w:rFonts w:ascii="Lucida Console" w:hAnsi="Lucida Console" w:cs="Lucida Console"/>
+          <w:sz w:val="16"/>
+          <w:szCs w:val="16"/>
+        </w:rPr>
+        <w:t xml:space="preserve">  &lt;view name="dashboards" /&gt;</w:t>
+      </w:r>
+    </w:p>
+    <w:p>
+      <w:pPr>
+        <w:autoSpaceDE w:val="0"/>
+        <w:autoSpaceDN w:val="0"/>
+        <w:adjustRightInd w:val="0"/>
+        <w:spacing w:after="0" w:line="240" w:lineRule="auto"/>
+        <w:rPr>
+          <w:rFonts w:ascii="Lucida Console" w:hAnsi="Lucida Console" w:cs="Lucida Console"/>
+          <w:sz w:val="16"/>
+          <w:szCs w:val="16"/>
+        </w:rPr>
+      </w:pPr>
+      <w:r>
+        <w:rPr>
+          <w:rFonts w:ascii="Lucida Console" w:hAnsi="Lucida Console" w:cs="Lucida Console"/>
+          <w:sz w:val="16"/>
+          <w:szCs w:val="16"/>
+        </w:rPr>
+        <w:t xml:space="preserve"> &lt;/collection&gt;</w:t>
+      </w:r>
+    </w:p>
+    <w:p>
+      <w:pPr>
+        <w:autoSpaceDE w:val="0"/>
+        <w:autoSpaceDN w:val="0"/>
+        <w:adjustRightInd w:val="0"/>
+        <w:spacing w:after="0" w:line="240" w:lineRule="auto"/>
+        <w:rPr>
+          <w:rFonts w:ascii="Lucida Console" w:hAnsi="Lucida Console" w:cs="Lucida Console"/>
+          <w:sz w:val="16"/>
+          <w:szCs w:val="16"/>
+        </w:rPr>
+      </w:pPr>
+      <w:r>
+        <w:rPr>
+          <w:rFonts w:ascii="Lucida Console" w:hAnsi="Lucida Console" w:cs="Lucida Console"/>
+          <w:sz w:val="16"/>
+          <w:szCs w:val="16"/>
+        </w:rPr>
+        <w:t xml:space="preserve"> &lt;collection label="Lists of Dashboard"&gt;</w:t>
+      </w:r>
+    </w:p>
+    <w:p>
+      <w:pPr>
+        <w:autoSpaceDE w:val="0"/>
+        <w:autoSpaceDN w:val="0"/>
+        <w:adjustRightInd w:val="0"/>
+        <w:spacing w:after="0" w:line="240" w:lineRule="auto"/>
+        <w:rPr>
+          <w:rFonts w:ascii="Lucida Console" w:hAnsi="Lucida Console" w:cs="Lucida Console"/>
+          <w:sz w:val="16"/>
+          <w:szCs w:val="16"/>
+        </w:rPr>
+      </w:pPr>
+      <w:r>
+        <w:rPr>
+          <w:rFonts w:ascii="Lucida Console" w:hAnsi="Lucida Console" w:cs="Lucida Console"/>
+          <w:sz w:val="16"/>
+          <w:szCs w:val="16"/>
+        </w:rPr>
+        <w:t xml:space="preserve">   &lt;view name="mydashboard1" /&gt;</w:t>
+      </w:r>
+    </w:p>
+    <w:p>
+      <w:pPr>
+        <w:autoSpaceDE w:val="0"/>
+        <w:autoSpaceDN w:val="0"/>
+        <w:adjustRightInd w:val="0"/>
+        <w:spacing w:after="0" w:line="240" w:lineRule="auto"/>
+        <w:rPr>
+          <w:rFonts w:ascii="Lucida Console" w:hAnsi="Lucida Console" w:cs="Lucida Console"/>
+          <w:sz w:val="16"/>
+          <w:szCs w:val="16"/>
+        </w:rPr>
+      </w:pPr>
+      <w:r>
+        <w:rPr>
+          <w:rFonts w:ascii="Lucida Console" w:hAnsi="Lucida Console" w:cs="Lucida Console"/>
+          <w:sz w:val="16"/>
+          <w:szCs w:val="16"/>
+        </w:rPr>
+        <w:t xml:space="preserve">   &lt;view name="mydashboard2" /&gt;</w:t>
+      </w:r>
+    </w:p>
+    <w:p>
+      <w:pPr>
+        <w:autoSpaceDE w:val="0"/>
+        <w:autoSpaceDN w:val="0"/>
+        <w:adjustRightInd w:val="0"/>
+        <w:spacing w:after="0" w:line="240" w:lineRule="auto"/>
+        <w:rPr>
+          <w:rFonts w:ascii="Lucida Console" w:hAnsi="Lucida Console" w:cs="Lucida Console"/>
+          <w:sz w:val="16"/>
+          <w:szCs w:val="16"/>
+        </w:rPr>
+      </w:pPr>
+      <w:r>
+        <w:rPr>
+          <w:rFonts w:ascii="Lucida Console" w:hAnsi="Lucida Console" w:cs="Lucida Console"/>
+          <w:sz w:val="16"/>
+          <w:szCs w:val="16"/>
+        </w:rPr>
+        <w:t xml:space="preserve"> &lt;/collection&gt;</w:t>
+      </w:r>
+    </w:p>
+    <w:p>
+      <w:pPr>
+        <w:autoSpaceDE w:val="0"/>
+        <w:autoSpaceDN w:val="0"/>
+        <w:adjustRightInd w:val="0"/>
+        <w:spacing w:after="0" w:line="240" w:lineRule="auto"/>
+        <w:rPr>
+          <w:rFonts w:ascii="Lucida Console" w:hAnsi="Lucida Console" w:cs="Lucida Console"/>
+          <w:sz w:val="16"/>
+          <w:szCs w:val="16"/>
+        </w:rPr>
+      </w:pPr>
+      <w:r>
+        <w:rPr>
+          <w:rFonts w:ascii="Lucida Console" w:hAnsi="Lucida Console" w:cs="Lucida Console"/>
+          <w:sz w:val="16"/>
+          <w:szCs w:val="16"/>
+        </w:rPr>
+        <w:t>&lt;/</w:t>
+      </w:r>
+      <w:proofErr w:type="spellStart"/>
+      <w:r>
+        <w:rPr>
+          <w:rFonts w:ascii="Lucida Console" w:hAnsi="Lucida Console" w:cs="Lucida Console"/>
+          <w:sz w:val="16"/>
+          <w:szCs w:val="16"/>
+        </w:rPr>
+        <w:t>nav</w:t>
+      </w:r>
+      <w:proofErr w:type="spellEnd"/>
+      <w:r>
+        <w:rPr>
+          <w:rFonts w:ascii="Lucida Console" w:hAnsi="Lucida Console" w:cs="Lucida Console"/>
+          <w:sz w:val="16"/>
+          <w:szCs w:val="16"/>
+        </w:rPr>
+        <w:t>&gt;</w:t>
+      </w:r>
+    </w:p>
+    <w:p>
+      <w:pPr>
+        <w:rPr>
+          <w:lang w:val="en-GB"/>
+        </w:rPr>
+      </w:pPr>
     </w:p>
     <w:sectPr>
       <w:pgSz w:w="12240" w:h="15840"/>

</xml_diff>

<commit_message>
Added some writeup to document
</commit_message>
<xml_diff>
--- a/Splunk_newappcreation.docx
+++ b/Splunk_newappcreation.docx
@@ -60,7 +60,93 @@
         <w:rPr>
           <w:lang w:val="en-GB"/>
         </w:rPr>
-        <w:t>These document describe of how to create app and customised menu for those app.</w:t>
+        <w:t>This</w:t>
+      </w:r>
+      <w:r>
+        <w:rPr>
+          <w:lang w:val="en-GB"/>
+        </w:rPr>
+        <w:t xml:space="preserve"> </w:t>
+      </w:r>
+      <w:r>
+        <w:rPr>
+          <w:lang w:val="en-GB"/>
+        </w:rPr>
+        <w:t>document</w:t>
+      </w:r>
+      <w:r>
+        <w:rPr>
+          <w:lang w:val="en-GB"/>
+        </w:rPr>
+        <w:t xml:space="preserve"> describe of how to create app and customised menu for those app.</w:t>
+      </w:r>
+    </w:p>
+    <w:p>
+      <w:pPr>
+        <w:rPr>
+          <w:lang w:val="en-GB"/>
+        </w:rPr>
+      </w:pPr>
+      <w:r>
+        <w:rPr>
+          <w:lang w:val="en-GB"/>
+        </w:rPr>
+        <w:t xml:space="preserve">In </w:t>
+      </w:r>
+      <w:proofErr w:type="spellStart"/>
+      <w:r>
+        <w:rPr>
+          <w:lang w:val="en-GB"/>
+        </w:rPr>
+        <w:t>splunk</w:t>
+      </w:r>
+      <w:proofErr w:type="spellEnd"/>
+      <w:r>
+        <w:rPr>
+          <w:lang w:val="en-GB"/>
+        </w:rPr>
+        <w:t xml:space="preserve"> it is required to create a New App because the user who is accessing </w:t>
+      </w:r>
+      <w:proofErr w:type="spellStart"/>
+      <w:r>
+        <w:rPr>
+          <w:lang w:val="en-GB"/>
+        </w:rPr>
+        <w:t>Splunk</w:t>
+      </w:r>
+      <w:proofErr w:type="spellEnd"/>
+      <w:r>
+        <w:rPr>
+          <w:lang w:val="en-GB"/>
+        </w:rPr>
+        <w:t xml:space="preserve"> should access on App level. The user can used their specific dashboard under the app as per the team. </w:t>
+      </w:r>
+    </w:p>
+    <w:p>
+      <w:pPr>
+        <w:rPr>
+          <w:lang w:val="en-GB"/>
+        </w:rPr>
+      </w:pPr>
+      <w:r>
+        <w:rPr>
+          <w:lang w:val="en-GB"/>
+        </w:rPr>
+        <w:t xml:space="preserve">Below are the </w:t>
+      </w:r>
+      <w:proofErr w:type="spellStart"/>
+      <w:r>
+        <w:rPr>
+          <w:lang w:val="en-GB"/>
+        </w:rPr>
+        <w:t>screenshort</w:t>
+      </w:r>
+      <w:proofErr w:type="spellEnd"/>
+      <w:r>
+        <w:rPr>
+          <w:lang w:val="en-GB"/>
+        </w:rPr>
+        <w:t xml:space="preserve"> and description how to create a new app in Splunk.</w:t>
       </w:r>
     </w:p>
     <w:p>
@@ -79,6 +165,7 @@
       <w:r>
         <w:rPr>
           <w:noProof/>
+          <w:lang w:val="en-GB" w:eastAsia="en-GB"/>
         </w:rPr>
         <w:drawing>
           <wp:inline distT="0" distB="0" distL="0" distR="0">
@@ -143,6 +230,7 @@
       <w:r>
         <w:rPr>
           <w:noProof/>
+          <w:lang w:val="en-GB" w:eastAsia="en-GB"/>
         </w:rPr>
         <w:lastRenderedPageBreak/>
         <w:drawing>
@@ -208,6 +296,7 @@
       <w:r>
         <w:rPr>
           <w:noProof/>
+          <w:lang w:val="en-GB" w:eastAsia="en-GB"/>
         </w:rPr>
         <w:drawing>
           <wp:inline distT="0" distB="0" distL="0" distR="0">
@@ -272,6 +361,7 @@
       <w:r>
         <w:rPr>
           <w:noProof/>
+          <w:lang w:val="en-GB" w:eastAsia="en-GB"/>
         </w:rPr>
         <w:lastRenderedPageBreak/>
         <w:drawing>
@@ -330,6 +420,7 @@
       <w:r>
         <w:rPr>
           <w:noProof/>
+          <w:lang w:val="en-GB" w:eastAsia="en-GB"/>
         </w:rPr>
         <w:drawing>
           <wp:inline distT="0" distB="0" distL="0" distR="0">
@@ -385,6 +476,7 @@
       <w:r>
         <w:rPr>
           <w:noProof/>
+          <w:lang w:val="en-GB" w:eastAsia="en-GB"/>
         </w:rPr>
         <w:lastRenderedPageBreak/>
         <w:drawing>
@@ -450,6 +542,7 @@
       <w:r>
         <w:rPr>
           <w:noProof/>
+          <w:lang w:val="en-GB" w:eastAsia="en-GB"/>
         </w:rPr>
         <w:drawing>
           <wp:inline distT="0" distB="0" distL="0" distR="0">
@@ -1071,6 +1164,7 @@
       <w:r>
         <w:rPr>
           <w:noProof/>
+          <w:lang w:val="en-GB" w:eastAsia="en-GB"/>
         </w:rPr>
         <w:drawing>
           <wp:inline distT="0" distB="0" distL="0" distR="0">
@@ -2121,6 +2215,7 @@
       <w:r>
         <w:rPr>
           <w:noProof/>
+          <w:lang w:val="en-GB" w:eastAsia="en-GB"/>
         </w:rPr>
         <w:lastRenderedPageBreak/>
         <w:drawing>
@@ -2186,6 +2281,7 @@
       <w:r>
         <w:rPr>
           <w:noProof/>
+          <w:lang w:val="en-GB" w:eastAsia="en-GB"/>
         </w:rPr>
         <w:drawing>
           <wp:inline distT="0" distB="0" distL="0" distR="0">
@@ -2250,6 +2346,7 @@
       <w:r>
         <w:rPr>
           <w:noProof/>
+          <w:lang w:val="en-GB" w:eastAsia="en-GB"/>
         </w:rPr>
         <w:lastRenderedPageBreak/>
         <w:drawing>
@@ -2859,6 +2956,7 @@
       <w:r>
         <w:rPr>
           <w:noProof/>
+          <w:lang w:val="en-GB" w:eastAsia="en-GB"/>
         </w:rPr>
         <w:lastRenderedPageBreak/>
         <w:drawing>
@@ -2924,6 +3022,7 @@
       <w:r>
         <w:rPr>
           <w:noProof/>
+          <w:lang w:val="en-GB" w:eastAsia="en-GB"/>
         </w:rPr>
         <w:drawing>
           <wp:inline distT="0" distB="0" distL="0" distR="0">
@@ -3334,6 +3433,7 @@
       <w:r>
         <w:rPr>
           <w:noProof/>
+          <w:lang w:val="en-GB" w:eastAsia="en-GB"/>
         </w:rPr>
         <w:drawing>
           <wp:inline distT="0" distB="0" distL="0" distR="0">
@@ -3353,7 +3453,7 @@
                     </pic:cNvPicPr>
                   </pic:nvPicPr>
                   <pic:blipFill>
-                    <a:blip r:embed="rId17"/>
+                    <a:blip r:embed="rId17" cstate="print"/>
                     <a:srcRect/>
                     <a:stretch>
                       <a:fillRect/>
@@ -3398,6 +3498,7 @@
       <w:r>
         <w:rPr>
           <w:noProof/>
+          <w:lang w:val="en-GB" w:eastAsia="en-GB"/>
         </w:rPr>
         <w:drawing>
           <wp:inline distT="0" distB="0" distL="0" distR="0">
@@ -3417,7 +3518,7 @@
                     </pic:cNvPicPr>
                   </pic:nvPicPr>
                   <pic:blipFill>
-                    <a:blip r:embed="rId18"/>
+                    <a:blip r:embed="rId18" cstate="print"/>
                     <a:srcRect/>
                     <a:stretch>
                       <a:fillRect/>

</xml_diff>

<commit_message>
Updated some description regarding creation
</commit_message>
<xml_diff>
--- a/Splunk_newappcreation.docx
+++ b/Splunk_newappcreation.docx
@@ -12,55 +12,112 @@
         <w:rPr>
           <w:lang w:val="en-GB"/>
         </w:rPr>
-        <w:t xml:space="preserve">This document is for some basic operation of </w:t>
-      </w:r>
-      <w:proofErr w:type="spellStart"/>
-      <w:r>
-        <w:rPr>
-          <w:lang w:val="en-GB"/>
-        </w:rPr>
-        <w:t>splunk</w:t>
-      </w:r>
-      <w:proofErr w:type="spellEnd"/>
-      <w:r>
-        <w:rPr>
-          <w:lang w:val="en-GB"/>
-        </w:rPr>
-        <w:t xml:space="preserve"> of How to create new apps and menu in </w:t>
-      </w:r>
-      <w:proofErr w:type="spellStart"/>
-      <w:r>
-        <w:rPr>
-          <w:lang w:val="en-GB"/>
-        </w:rPr>
-        <w:t>splunk</w:t>
-      </w:r>
-      <w:proofErr w:type="spellEnd"/>
+        <w:t>This document is for s</w:t>
+      </w:r>
+      <w:r>
+        <w:rPr>
+          <w:lang w:val="en-GB"/>
+        </w:rPr>
+        <w:t xml:space="preserve">ome basic operation of splunk </w:t>
+      </w:r>
+      <w:r>
+        <w:rPr>
+          <w:lang w:val="en-GB"/>
+        </w:rPr>
+        <w:t>regarding how</w:t>
+      </w:r>
+      <w:r>
+        <w:rPr>
+          <w:lang w:val="en-GB"/>
+        </w:rPr>
+        <w:t xml:space="preserve"> to create new apps and menu</w:t>
+      </w:r>
+      <w:r>
+        <w:rPr>
+          <w:lang w:val="en-GB"/>
+        </w:rPr>
+        <w:t xml:space="preserve">s under specific Apps in </w:t>
+      </w:r>
+      <w:r>
+        <w:rPr>
+          <w:lang w:val="en-GB"/>
+        </w:rPr>
+        <w:t>splunk.</w:t>
+      </w:r>
+    </w:p>
+    <w:p>
+      <w:pPr>
+        <w:rPr>
+          <w:lang w:val="en-GB"/>
+        </w:rPr>
+      </w:pPr>
+    </w:p>
+    <w:p>
+      <w:pPr>
+        <w:rPr>
+          <w:lang w:val="en-GB"/>
+        </w:rPr>
+      </w:pPr>
+      <w:r>
+        <w:rPr>
+          <w:lang w:val="en-GB"/>
+        </w:rPr>
+        <w:t>This</w:t>
+      </w:r>
+      <w:r>
+        <w:rPr>
+          <w:lang w:val="en-GB"/>
+        </w:rPr>
+        <w:t xml:space="preserve"> </w:t>
+      </w:r>
+      <w:r>
+        <w:rPr>
+          <w:lang w:val="en-GB"/>
+        </w:rPr>
+        <w:t>document</w:t>
+      </w:r>
+      <w:r>
+        <w:rPr>
+          <w:lang w:val="en-GB"/>
+        </w:rPr>
+        <w:t xml:space="preserve"> describe of how to create app and customised menu for those app.</w:t>
+      </w:r>
+    </w:p>
+    <w:p>
+      <w:pPr>
+        <w:rPr>
+          <w:lang w:val="en-GB"/>
+        </w:rPr>
+      </w:pPr>
+      <w:r>
+        <w:rPr>
+          <w:lang w:val="en-GB"/>
+        </w:rPr>
+        <w:t>In S</w:t>
+      </w:r>
+      <w:r>
+        <w:rPr>
+          <w:lang w:val="en-GB"/>
+        </w:rPr>
+        <w:t>plunk it is required to create a New App because the user who is accessing Splunk should access on App level. The user can used their specific dashboard under the app as per the team</w:t>
+      </w:r>
+      <w:r>
+        <w:rPr>
+          <w:lang w:val="en-GB"/>
+        </w:rPr>
+        <w:t>s</w:t>
+      </w:r>
       <w:r>
         <w:rPr>
           <w:lang w:val="en-GB"/>
         </w:rPr>
         <w:t>.</w:t>
       </w:r>
-    </w:p>
-    <w:p>
-      <w:pPr>
-        <w:rPr>
-          <w:lang w:val="en-GB"/>
-        </w:rPr>
-      </w:pPr>
-    </w:p>
-    <w:p>
-      <w:pPr>
-        <w:rPr>
-          <w:lang w:val="en-GB"/>
-        </w:rPr>
-      </w:pPr>
-      <w:r>
-        <w:rPr>
-          <w:lang w:val="en-GB"/>
-        </w:rPr>
-        <w:t>This</w:t>
+      <w:r>
+        <w:rPr>
+          <w:lang w:val="en-GB"/>
+        </w:rPr>
+        <w:t xml:space="preserve"> They should not touch or should not have access to other team’s dashboard. The Apps are creating to organized the process of dashboards, Alerts and reports.</w:t>
       </w:r>
       <w:r>
         <w:rPr>
@@ -68,93 +125,45 @@
         </w:rPr>
         <w:t xml:space="preserve"> </w:t>
       </w:r>
-      <w:r>
-        <w:rPr>
-          <w:lang w:val="en-GB"/>
-        </w:rPr>
-        <w:t>document</w:t>
-      </w:r>
-      <w:r>
-        <w:rPr>
-          <w:lang w:val="en-GB"/>
-        </w:rPr>
-        <w:t xml:space="preserve"> describe of how to create app and customised menu for those app.</w:t>
-      </w:r>
-    </w:p>
-    <w:p>
-      <w:pPr>
-        <w:rPr>
-          <w:lang w:val="en-GB"/>
-        </w:rPr>
-      </w:pPr>
-      <w:r>
-        <w:rPr>
-          <w:lang w:val="en-GB"/>
-        </w:rPr>
-        <w:t xml:space="preserve">In </w:t>
-      </w:r>
-      <w:proofErr w:type="spellStart"/>
-      <w:r>
-        <w:rPr>
-          <w:lang w:val="en-GB"/>
-        </w:rPr>
-        <w:t>splunk</w:t>
-      </w:r>
-      <w:proofErr w:type="spellEnd"/>
-      <w:r>
-        <w:rPr>
-          <w:lang w:val="en-GB"/>
-        </w:rPr>
-        <w:t xml:space="preserve"> it is required to create a New App because the user who is accessing </w:t>
-      </w:r>
-      <w:proofErr w:type="spellStart"/>
-      <w:r>
-        <w:rPr>
-          <w:lang w:val="en-GB"/>
-        </w:rPr>
-        <w:t>Splunk</w:t>
-      </w:r>
-      <w:proofErr w:type="spellEnd"/>
-      <w:r>
-        <w:rPr>
-          <w:lang w:val="en-GB"/>
-        </w:rPr>
-        <w:t xml:space="preserve"> should access on App level. The user can used their specific dashboard under the app as per the team. </w:t>
-      </w:r>
-    </w:p>
-    <w:p>
-      <w:pPr>
-        <w:rPr>
-          <w:lang w:val="en-GB"/>
-        </w:rPr>
-      </w:pPr>
-      <w:r>
-        <w:rPr>
-          <w:lang w:val="en-GB"/>
-        </w:rPr>
-        <w:t xml:space="preserve">Below are the </w:t>
-      </w:r>
-      <w:proofErr w:type="spellStart"/>
-      <w:r>
-        <w:rPr>
-          <w:lang w:val="en-GB"/>
-        </w:rPr>
-        <w:t>screenshort</w:t>
-      </w:r>
-      <w:proofErr w:type="spellEnd"/>
-      <w:r>
-        <w:rPr>
-          <w:lang w:val="en-GB"/>
-        </w:rPr>
-        <w:t xml:space="preserve"> and description how to create a new app in Splunk.</w:t>
-      </w:r>
-    </w:p>
-    <w:p>
-      <w:pPr>
-        <w:rPr>
-          <w:lang w:val="en-GB"/>
-        </w:rPr>
-      </w:pPr>
+    </w:p>
+    <w:p>
+      <w:pPr>
+        <w:rPr>
+          <w:lang w:val="en-GB"/>
+        </w:rPr>
+      </w:pPr>
+      <w:r>
+        <w:rPr>
+          <w:lang w:val="en-GB"/>
+        </w:rPr>
+        <w:t>Below are the screenshort and description how to create a new app in Splunk.</w:t>
+      </w:r>
+    </w:p>
+    <w:p>
+      <w:pPr>
+        <w:rPr>
+          <w:lang w:val="en-GB"/>
+        </w:rPr>
+      </w:pPr>
+      <w:r>
+        <w:rPr>
+          <w:lang w:val="en-GB"/>
+        </w:rPr>
+        <w:t>Login to your Splunk dashboard</w:t>
+      </w:r>
+    </w:p>
+    <w:p>
+      <w:pPr>
+        <w:rPr>
+          <w:lang w:val="en-GB"/>
+        </w:rPr>
+      </w:pPr>
+      <w:r>
+        <w:rPr>
+          <w:lang w:val="en-GB"/>
+        </w:rPr>
+        <w:t>In left hand side you will seeing icon beside Apps as shown below.</w:t>
+      </w:r>
     </w:p>
     <w:p>
       <w:pPr>
@@ -227,12 +236,112 @@
           <w:lang w:val="en-GB"/>
         </w:rPr>
       </w:pPr>
+    </w:p>
+    <w:p>
+      <w:pPr>
+        <w:rPr>
+          <w:lang w:val="en-GB"/>
+        </w:rPr>
+      </w:pPr>
+    </w:p>
+    <w:p>
+      <w:pPr>
+        <w:rPr>
+          <w:lang w:val="en-GB"/>
+        </w:rPr>
+      </w:pPr>
+    </w:p>
+    <w:p>
+      <w:pPr>
+        <w:rPr>
+          <w:lang w:val="en-GB"/>
+        </w:rPr>
+      </w:pPr>
+    </w:p>
+    <w:p>
+      <w:pPr>
+        <w:rPr>
+          <w:lang w:val="en-GB"/>
+        </w:rPr>
+      </w:pPr>
+      <w:r>
+        <w:rPr>
+          <w:lang w:val="en-GB"/>
+        </w:rPr>
+        <w:lastRenderedPageBreak/>
+        <w:t>After Clicking you will be landing to Apps page.</w:t>
+      </w:r>
+    </w:p>
+    <w:p>
+      <w:pPr>
+        <w:rPr>
+          <w:lang w:val="en-GB"/>
+        </w:rPr>
+      </w:pPr>
+      <w:r>
+        <w:rPr>
+          <w:lang w:val="en-GB"/>
+        </w:rPr>
+        <w:t>You can create Apps by three ways, as shown below</w:t>
+      </w:r>
+    </w:p>
+    <w:p>
+      <w:pPr>
+        <w:rPr>
+          <w:lang w:val="en-GB"/>
+        </w:rPr>
+      </w:pPr>
+      <w:r>
+        <w:rPr>
+          <w:lang w:val="en-GB"/>
+        </w:rPr>
+        <w:t>Browse more app s: this will take you to splunk market place from where you can download the apps and install them.</w:t>
+      </w:r>
+    </w:p>
+    <w:p>
+      <w:pPr>
+        <w:rPr>
+          <w:lang w:val="en-GB"/>
+        </w:rPr>
+      </w:pPr>
+      <w:r>
+        <w:rPr>
+          <w:lang w:val="en-GB"/>
+        </w:rPr>
+        <w:t>We can install from some file which we already created</w:t>
+      </w:r>
+    </w:p>
+    <w:p>
+      <w:pPr>
+        <w:rPr>
+          <w:lang w:val="en-GB"/>
+        </w:rPr>
+      </w:pPr>
+      <w:r>
+        <w:rPr>
+          <w:lang w:val="en-GB"/>
+        </w:rPr>
+        <w:t>We can create our own app , this will create app folder in the cli where Splunk is installed under /etc/apps/</w:t>
+      </w:r>
+    </w:p>
+    <w:p>
+      <w:pPr>
+        <w:rPr>
+          <w:lang w:val="en-GB"/>
+        </w:rPr>
+      </w:pPr>
+    </w:p>
+    <w:p>
+      <w:pPr>
+        <w:rPr>
+          <w:lang w:val="en-GB"/>
+        </w:rPr>
+      </w:pPr>
       <w:r>
         <w:rPr>
           <w:noProof/>
           <w:lang w:val="en-GB" w:eastAsia="en-GB"/>
         </w:rPr>
-        <w:lastRenderedPageBreak/>
         <w:drawing>
           <wp:inline distT="0" distB="0" distL="0" distR="0">
             <wp:extent cx="5943600" cy="3341643"/>
@@ -298,6 +407,7 @@
           <w:noProof/>
           <w:lang w:val="en-GB" w:eastAsia="en-GB"/>
         </w:rPr>
+        <w:lastRenderedPageBreak/>
         <w:drawing>
           <wp:inline distT="0" distB="0" distL="0" distR="0">
             <wp:extent cx="5943600" cy="3341643"/>
@@ -363,7 +473,6 @@
           <w:noProof/>
           <w:lang w:val="en-GB" w:eastAsia="en-GB"/>
         </w:rPr>
-        <w:lastRenderedPageBreak/>
         <w:drawing>
           <wp:inline distT="0" distB="0" distL="0" distR="0">
             <wp:extent cx="5943600" cy="3341643"/>
@@ -422,6 +531,7 @@
           <w:noProof/>
           <w:lang w:val="en-GB" w:eastAsia="en-GB"/>
         </w:rPr>
+        <w:lastRenderedPageBreak/>
         <w:drawing>
           <wp:inline distT="0" distB="0" distL="0" distR="0">
             <wp:extent cx="5943600" cy="2838450"/>
@@ -478,7 +588,6 @@
           <w:noProof/>
           <w:lang w:val="en-GB" w:eastAsia="en-GB"/>
         </w:rPr>
-        <w:lastRenderedPageBreak/>
         <w:drawing>
           <wp:inline distT="0" distB="0" distL="0" distR="0">
             <wp:extent cx="5943600" cy="2583028"/>
@@ -544,6 +653,7 @@
           <w:noProof/>
           <w:lang w:val="en-GB" w:eastAsia="en-GB"/>
         </w:rPr>
+        <w:lastRenderedPageBreak/>
         <w:drawing>
           <wp:inline distT="0" distB="0" distL="0" distR="0">
             <wp:extent cx="5943600" cy="2128392"/>
@@ -700,18 +810,8 @@
           <w:sz w:val="20"/>
           <w:szCs w:val="20"/>
         </w:rPr>
-        <w:t xml:space="preserve">|   |-- </w:t>
-      </w:r>
-      <w:proofErr w:type="spellStart"/>
-      <w:r>
-        <w:rPr>
-          <w:rFonts w:ascii="Lucida Console" w:hAnsi="Lucida Console" w:cs="Lucida Console"/>
-          <w:sz w:val="20"/>
-          <w:szCs w:val="20"/>
-        </w:rPr>
-        <w:t>app.conf</w:t>
-      </w:r>
-      <w:proofErr w:type="spellEnd"/>
+        <w:t>|   |-- app.conf</w:t>
+      </w:r>
     </w:p>
     <w:p>
       <w:pPr>
@@ -752,49 +852,29 @@
           <w:sz w:val="20"/>
           <w:szCs w:val="20"/>
         </w:rPr>
-        <w:t xml:space="preserve">|       `-- </w:t>
-      </w:r>
-      <w:proofErr w:type="spellStart"/>
-      <w:r>
-        <w:rPr>
-          <w:rFonts w:ascii="Lucida Console" w:hAnsi="Lucida Console" w:cs="Lucida Console"/>
-          <w:sz w:val="20"/>
-          <w:szCs w:val="20"/>
-        </w:rPr>
-        <w:t>ui</w:t>
-      </w:r>
-      <w:proofErr w:type="spellEnd"/>
-    </w:p>
-    <w:p>
-      <w:pPr>
-        <w:autoSpaceDE w:val="0"/>
-        <w:autoSpaceDN w:val="0"/>
-        <w:adjustRightInd w:val="0"/>
-        <w:spacing w:after="0" w:line="240" w:lineRule="auto"/>
-        <w:rPr>
-          <w:rFonts w:ascii="Lucida Console" w:hAnsi="Lucida Console" w:cs="Lucida Console"/>
-          <w:sz w:val="20"/>
-          <w:szCs w:val="20"/>
-        </w:rPr>
-      </w:pPr>
-      <w:r>
-        <w:rPr>
-          <w:rFonts w:ascii="Lucida Console" w:hAnsi="Lucida Console" w:cs="Lucida Console"/>
-          <w:sz w:val="20"/>
-          <w:szCs w:val="20"/>
-        </w:rPr>
-        <w:t xml:space="preserve">|           |-- </w:t>
-      </w:r>
-      <w:proofErr w:type="spellStart"/>
-      <w:r>
-        <w:rPr>
-          <w:rFonts w:ascii="Lucida Console" w:hAnsi="Lucida Console" w:cs="Lucida Console"/>
-          <w:sz w:val="20"/>
-          <w:szCs w:val="20"/>
-        </w:rPr>
-        <w:t>nav</w:t>
-      </w:r>
-      <w:proofErr w:type="spellEnd"/>
+        <w:t>|       `-- ui</w:t>
+      </w:r>
+    </w:p>
+    <w:p>
+      <w:pPr>
+        <w:autoSpaceDE w:val="0"/>
+        <w:autoSpaceDN w:val="0"/>
+        <w:adjustRightInd w:val="0"/>
+        <w:spacing w:after="0" w:line="240" w:lineRule="auto"/>
+        <w:rPr>
+          <w:rFonts w:ascii="Lucida Console" w:hAnsi="Lucida Console" w:cs="Lucida Console"/>
+          <w:sz w:val="20"/>
+          <w:szCs w:val="20"/>
+        </w:rPr>
+      </w:pPr>
+      <w:r>
+        <w:rPr>
+          <w:rFonts w:ascii="Lucida Console" w:hAnsi="Lucida Console" w:cs="Lucida Console"/>
+          <w:sz w:val="20"/>
+          <w:szCs w:val="20"/>
+        </w:rPr>
+        <w:t>|           |-- nav</w:t>
+      </w:r>
     </w:p>
     <w:p>
       <w:pPr>
@@ -898,18 +978,8 @@
           <w:sz w:val="20"/>
           <w:szCs w:val="20"/>
         </w:rPr>
-        <w:t xml:space="preserve">|   |-- </w:t>
-      </w:r>
-      <w:proofErr w:type="spellStart"/>
-      <w:r>
-        <w:rPr>
-          <w:rFonts w:ascii="Lucida Console" w:hAnsi="Lucida Console" w:cs="Lucida Console"/>
-          <w:sz w:val="20"/>
-          <w:szCs w:val="20"/>
-        </w:rPr>
-        <w:t>app.conf</w:t>
-      </w:r>
-      <w:proofErr w:type="spellEnd"/>
+        <w:t>|   |-- app.conf</w:t>
+      </w:r>
     </w:p>
     <w:p>
       <w:pPr>
@@ -950,49 +1020,29 @@
           <w:sz w:val="20"/>
           <w:szCs w:val="20"/>
         </w:rPr>
-        <w:t xml:space="preserve">|       `-- </w:t>
-      </w:r>
-      <w:proofErr w:type="spellStart"/>
-      <w:r>
-        <w:rPr>
-          <w:rFonts w:ascii="Lucida Console" w:hAnsi="Lucida Console" w:cs="Lucida Console"/>
-          <w:sz w:val="20"/>
-          <w:szCs w:val="20"/>
-        </w:rPr>
-        <w:t>ui</w:t>
-      </w:r>
-      <w:proofErr w:type="spellEnd"/>
-    </w:p>
-    <w:p>
-      <w:pPr>
-        <w:autoSpaceDE w:val="0"/>
-        <w:autoSpaceDN w:val="0"/>
-        <w:adjustRightInd w:val="0"/>
-        <w:spacing w:after="0" w:line="240" w:lineRule="auto"/>
-        <w:rPr>
-          <w:rFonts w:ascii="Lucida Console" w:hAnsi="Lucida Console" w:cs="Lucida Console"/>
-          <w:sz w:val="20"/>
-          <w:szCs w:val="20"/>
-        </w:rPr>
-      </w:pPr>
-      <w:r>
-        <w:rPr>
-          <w:rFonts w:ascii="Lucida Console" w:hAnsi="Lucida Console" w:cs="Lucida Console"/>
-          <w:sz w:val="20"/>
-          <w:szCs w:val="20"/>
-        </w:rPr>
-        <w:t xml:space="preserve">|           |-- </w:t>
-      </w:r>
-      <w:proofErr w:type="spellStart"/>
-      <w:r>
-        <w:rPr>
-          <w:rFonts w:ascii="Lucida Console" w:hAnsi="Lucida Console" w:cs="Lucida Console"/>
-          <w:sz w:val="20"/>
-          <w:szCs w:val="20"/>
-        </w:rPr>
-        <w:t>nav</w:t>
-      </w:r>
-      <w:proofErr w:type="spellEnd"/>
+        <w:t>|       `-- ui</w:t>
+      </w:r>
+    </w:p>
+    <w:p>
+      <w:pPr>
+        <w:autoSpaceDE w:val="0"/>
+        <w:autoSpaceDN w:val="0"/>
+        <w:adjustRightInd w:val="0"/>
+        <w:spacing w:after="0" w:line="240" w:lineRule="auto"/>
+        <w:rPr>
+          <w:rFonts w:ascii="Lucida Console" w:hAnsi="Lucida Console" w:cs="Lucida Console"/>
+          <w:sz w:val="20"/>
+          <w:szCs w:val="20"/>
+        </w:rPr>
+      </w:pPr>
+      <w:r>
+        <w:rPr>
+          <w:rFonts w:ascii="Lucida Console" w:hAnsi="Lucida Console" w:cs="Lucida Console"/>
+          <w:sz w:val="20"/>
+          <w:szCs w:val="20"/>
+        </w:rPr>
+        <w:t>|           |-- nav</w:t>
+      </w:r>
     </w:p>
     <w:p>
       <w:pPr>
@@ -1096,50 +1146,29 @@
           <w:sz w:val="20"/>
           <w:szCs w:val="20"/>
         </w:rPr>
-        <w:lastRenderedPageBreak/>
-        <w:t xml:space="preserve">    |-- </w:t>
-      </w:r>
-      <w:proofErr w:type="spellStart"/>
-      <w:r>
-        <w:rPr>
-          <w:rFonts w:ascii="Lucida Console" w:hAnsi="Lucida Console" w:cs="Lucida Console"/>
-          <w:sz w:val="20"/>
-          <w:szCs w:val="20"/>
-        </w:rPr>
-        <w:t>default.meta</w:t>
-      </w:r>
-      <w:proofErr w:type="spellEnd"/>
-    </w:p>
-    <w:p>
-      <w:pPr>
-        <w:autoSpaceDE w:val="0"/>
-        <w:autoSpaceDN w:val="0"/>
-        <w:adjustRightInd w:val="0"/>
-        <w:spacing w:after="0" w:line="240" w:lineRule="auto"/>
-        <w:rPr>
-          <w:rFonts w:ascii="Lucida Console" w:hAnsi="Lucida Console" w:cs="Lucida Console"/>
-          <w:sz w:val="20"/>
-          <w:szCs w:val="20"/>
-        </w:rPr>
-      </w:pPr>
-      <w:r>
-        <w:rPr>
-          <w:rFonts w:ascii="Lucida Console" w:hAnsi="Lucida Console" w:cs="Lucida Console"/>
-          <w:sz w:val="20"/>
-          <w:szCs w:val="20"/>
-        </w:rPr>
-        <w:t xml:space="preserve">    `-- </w:t>
-      </w:r>
-      <w:proofErr w:type="spellStart"/>
-      <w:r>
-        <w:rPr>
-          <w:rFonts w:ascii="Lucida Console" w:hAnsi="Lucida Console" w:cs="Lucida Console"/>
-          <w:sz w:val="20"/>
-          <w:szCs w:val="20"/>
-        </w:rPr>
-        <w:t>local.meta</w:t>
-      </w:r>
-      <w:proofErr w:type="spellEnd"/>
+        <w:t xml:space="preserve">    |-- default.meta</w:t>
+      </w:r>
+    </w:p>
+    <w:p>
+      <w:pPr>
+        <w:autoSpaceDE w:val="0"/>
+        <w:autoSpaceDN w:val="0"/>
+        <w:adjustRightInd w:val="0"/>
+        <w:spacing w:after="0" w:line="240" w:lineRule="auto"/>
+        <w:rPr>
+          <w:rFonts w:ascii="Lucida Console" w:hAnsi="Lucida Console" w:cs="Lucida Console"/>
+          <w:sz w:val="20"/>
+          <w:szCs w:val="20"/>
+        </w:rPr>
+      </w:pPr>
+      <w:r>
+        <w:rPr>
+          <w:rFonts w:ascii="Lucida Console" w:hAnsi="Lucida Console" w:cs="Lucida Console"/>
+          <w:sz w:val="20"/>
+          <w:szCs w:val="20"/>
+        </w:rPr>
+        <w:t xml:space="preserve">    `-- local.meta</w:t>
+      </w:r>
     </w:p>
     <w:p>
       <w:pPr>
@@ -1238,97 +1267,30 @@
           <w:sz w:val="20"/>
           <w:szCs w:val="20"/>
         </w:rPr>
-        <w:t xml:space="preserve">[root@4aecaf7d3d6f apps]# </w:t>
-      </w:r>
-      <w:proofErr w:type="spellStart"/>
-      <w:proofErr w:type="gramStart"/>
-      <w:r>
-        <w:rPr>
-          <w:rFonts w:ascii="Lucida Console" w:hAnsi="Lucida Console" w:cs="Lucida Console"/>
-          <w:sz w:val="20"/>
-          <w:szCs w:val="20"/>
-        </w:rPr>
-        <w:t>cd</w:t>
-      </w:r>
-      <w:proofErr w:type="spellEnd"/>
-      <w:proofErr w:type="gramEnd"/>
-      <w:r>
-        <w:rPr>
-          <w:rFonts w:ascii="Lucida Console" w:hAnsi="Lucida Console" w:cs="Lucida Console"/>
-          <w:sz w:val="20"/>
-          <w:szCs w:val="20"/>
-        </w:rPr>
-        <w:t xml:space="preserve"> </w:t>
-      </w:r>
-      <w:proofErr w:type="spellStart"/>
-      <w:r>
-        <w:rPr>
-          <w:rFonts w:ascii="Lucida Console" w:hAnsi="Lucida Console" w:cs="Lucida Console"/>
-          <w:sz w:val="20"/>
-          <w:szCs w:val="20"/>
-        </w:rPr>
-        <w:t>firstapp</w:t>
-      </w:r>
-      <w:proofErr w:type="spellEnd"/>
-      <w:r>
-        <w:rPr>
-          <w:rFonts w:ascii="Lucida Console" w:hAnsi="Lucida Console" w:cs="Lucida Console"/>
-          <w:sz w:val="20"/>
-          <w:szCs w:val="20"/>
-        </w:rPr>
-        <w:t>/</w:t>
-      </w:r>
-    </w:p>
-    <w:p>
-      <w:pPr>
-        <w:autoSpaceDE w:val="0"/>
-        <w:autoSpaceDN w:val="0"/>
-        <w:adjustRightInd w:val="0"/>
-        <w:spacing w:after="0" w:line="240" w:lineRule="auto"/>
-        <w:rPr>
-          <w:rFonts w:ascii="Lucida Console" w:hAnsi="Lucida Console" w:cs="Lucida Console"/>
-          <w:sz w:val="20"/>
-          <w:szCs w:val="20"/>
-        </w:rPr>
-      </w:pPr>
-      <w:r>
-        <w:rPr>
-          <w:rFonts w:ascii="Lucida Console" w:hAnsi="Lucida Console" w:cs="Lucida Console"/>
-          <w:sz w:val="20"/>
-          <w:szCs w:val="20"/>
-        </w:rPr>
-        <w:t xml:space="preserve">[root@4aecaf7d3d6f </w:t>
-      </w:r>
-      <w:proofErr w:type="spellStart"/>
-      <w:r>
-        <w:rPr>
-          <w:rFonts w:ascii="Lucida Console" w:hAnsi="Lucida Console" w:cs="Lucida Console"/>
-          <w:sz w:val="20"/>
-          <w:szCs w:val="20"/>
-        </w:rPr>
-        <w:t>firstapp</w:t>
-      </w:r>
-      <w:proofErr w:type="spellEnd"/>
-      <w:r>
-        <w:rPr>
-          <w:rFonts w:ascii="Lucida Console" w:hAnsi="Lucida Console" w:cs="Lucida Console"/>
-          <w:sz w:val="20"/>
-          <w:szCs w:val="20"/>
-        </w:rPr>
-        <w:t xml:space="preserve">]# </w:t>
-      </w:r>
-      <w:proofErr w:type="spellStart"/>
-      <w:proofErr w:type="gramStart"/>
-      <w:r>
-        <w:rPr>
-          <w:rFonts w:ascii="Lucida Console" w:hAnsi="Lucida Console" w:cs="Lucida Console"/>
-          <w:sz w:val="20"/>
-          <w:szCs w:val="20"/>
-        </w:rPr>
-        <w:t>ls</w:t>
-      </w:r>
-      <w:proofErr w:type="spellEnd"/>
-      <w:proofErr w:type="gramEnd"/>
+        <w:lastRenderedPageBreak/>
+        <w:t>[root@4aecaf7d3d6f apps]# cd firstapp/</w:t>
+      </w:r>
+    </w:p>
+    <w:p>
+      <w:pPr>
+        <w:autoSpaceDE w:val="0"/>
+        <w:autoSpaceDN w:val="0"/>
+        <w:adjustRightInd w:val="0"/>
+        <w:spacing w:after="0" w:line="240" w:lineRule="auto"/>
+        <w:rPr>
+          <w:rFonts w:ascii="Lucida Console" w:hAnsi="Lucida Console" w:cs="Lucida Console"/>
+          <w:sz w:val="20"/>
+          <w:szCs w:val="20"/>
+        </w:rPr>
+      </w:pPr>
+      <w:r>
+        <w:rPr>
+          <w:rFonts w:ascii="Lucida Console" w:hAnsi="Lucida Console" w:cs="Lucida Console"/>
+          <w:sz w:val="20"/>
+          <w:szCs w:val="20"/>
+        </w:rPr>
+        <w:t>[root@4aecaf7d3d6f firstapp]# ls</w:t>
+      </w:r>
     </w:p>
     <w:p>
       <w:pPr>
@@ -1345,7 +1307,6 @@
           <w:szCs w:val="20"/>
         </w:rPr>
       </w:pPr>
-      <w:proofErr w:type="gramStart"/>
       <w:r>
         <w:rPr>
           <w:rFonts w:ascii="Lucida Console" w:hAnsi="Lucida Console" w:cs="Lucida Console"/>
@@ -1376,7 +1337,6 @@
         </w:rPr>
         <w:t>default</w:t>
       </w:r>
-      <w:proofErr w:type="gramEnd"/>
       <w:r>
         <w:rPr>
           <w:rFonts w:ascii="Lucida Console" w:hAnsi="Lucida Console" w:cs="Lucida Console"/>
@@ -1434,135 +1394,57 @@
           <w:sz w:val="20"/>
           <w:szCs w:val="20"/>
         </w:rPr>
-        <w:t xml:space="preserve">[root@4aecaf7d3d6f </w:t>
-      </w:r>
-      <w:proofErr w:type="spellStart"/>
-      <w:r>
-        <w:rPr>
-          <w:rFonts w:ascii="Lucida Console" w:hAnsi="Lucida Console" w:cs="Lucida Console"/>
-          <w:sz w:val="20"/>
-          <w:szCs w:val="20"/>
-        </w:rPr>
-        <w:t>firstapp</w:t>
-      </w:r>
-      <w:proofErr w:type="spellEnd"/>
-      <w:r>
-        <w:rPr>
-          <w:rFonts w:ascii="Lucida Console" w:hAnsi="Lucida Console" w:cs="Lucida Console"/>
-          <w:sz w:val="20"/>
-          <w:szCs w:val="20"/>
-        </w:rPr>
-        <w:t>]#</w:t>
-      </w:r>
-    </w:p>
-    <w:p>
-      <w:pPr>
-        <w:rPr>
-          <w:lang w:val="en-GB"/>
-        </w:rPr>
-      </w:pPr>
-    </w:p>
-    <w:p>
-      <w:pPr>
-        <w:autoSpaceDE w:val="0"/>
-        <w:autoSpaceDN w:val="0"/>
-        <w:adjustRightInd w:val="0"/>
-        <w:spacing w:after="0" w:line="240" w:lineRule="auto"/>
-        <w:rPr>
-          <w:rFonts w:ascii="Lucida Console" w:hAnsi="Lucida Console" w:cs="Lucida Console"/>
-          <w:sz w:val="20"/>
-          <w:szCs w:val="20"/>
-        </w:rPr>
-      </w:pPr>
-      <w:r>
-        <w:rPr>
-          <w:rFonts w:ascii="Lucida Console" w:hAnsi="Lucida Console" w:cs="Lucida Console"/>
-          <w:sz w:val="20"/>
-          <w:szCs w:val="20"/>
-        </w:rPr>
-        <w:t xml:space="preserve">[root@4aecaf7d3d6f local]# </w:t>
-      </w:r>
-      <w:proofErr w:type="spellStart"/>
-      <w:proofErr w:type="gramStart"/>
-      <w:r>
-        <w:rPr>
-          <w:rFonts w:ascii="Lucida Console" w:hAnsi="Lucida Console" w:cs="Lucida Console"/>
-          <w:sz w:val="20"/>
-          <w:szCs w:val="20"/>
-        </w:rPr>
-        <w:t>mkdir</w:t>
-      </w:r>
-      <w:proofErr w:type="spellEnd"/>
-      <w:proofErr w:type="gramEnd"/>
-      <w:r>
-        <w:rPr>
-          <w:rFonts w:ascii="Lucida Console" w:hAnsi="Lucida Console" w:cs="Lucida Console"/>
-          <w:sz w:val="20"/>
-          <w:szCs w:val="20"/>
-        </w:rPr>
-        <w:t xml:space="preserve"> -p data/</w:t>
-      </w:r>
-      <w:proofErr w:type="spellStart"/>
-      <w:r>
-        <w:rPr>
-          <w:rFonts w:ascii="Lucida Console" w:hAnsi="Lucida Console" w:cs="Lucida Console"/>
-          <w:sz w:val="20"/>
-          <w:szCs w:val="20"/>
-        </w:rPr>
-        <w:t>ui</w:t>
-      </w:r>
-      <w:proofErr w:type="spellEnd"/>
-      <w:r>
-        <w:rPr>
-          <w:rFonts w:ascii="Lucida Console" w:hAnsi="Lucida Console" w:cs="Lucida Console"/>
-          <w:sz w:val="20"/>
-          <w:szCs w:val="20"/>
-        </w:rPr>
-        <w:t>/</w:t>
-      </w:r>
-      <w:proofErr w:type="spellStart"/>
-      <w:r>
-        <w:rPr>
-          <w:rFonts w:ascii="Lucida Console" w:hAnsi="Lucida Console" w:cs="Lucida Console"/>
-          <w:sz w:val="20"/>
-          <w:szCs w:val="20"/>
-        </w:rPr>
-        <w:t>nav</w:t>
-      </w:r>
-      <w:proofErr w:type="spellEnd"/>
-    </w:p>
-    <w:p>
-      <w:pPr>
-        <w:autoSpaceDE w:val="0"/>
-        <w:autoSpaceDN w:val="0"/>
-        <w:adjustRightInd w:val="0"/>
-        <w:spacing w:after="0" w:line="240" w:lineRule="auto"/>
-        <w:rPr>
-          <w:rFonts w:ascii="Lucida Console" w:hAnsi="Lucida Console" w:cs="Lucida Console"/>
-          <w:sz w:val="20"/>
-          <w:szCs w:val="20"/>
-        </w:rPr>
-      </w:pPr>
-      <w:r>
-        <w:rPr>
-          <w:rFonts w:ascii="Lucida Console" w:hAnsi="Lucida Console" w:cs="Lucida Console"/>
-          <w:sz w:val="20"/>
-          <w:szCs w:val="20"/>
-        </w:rPr>
-        <w:t xml:space="preserve">[root@4aecaf7d3d6f local]# </w:t>
-      </w:r>
-      <w:proofErr w:type="spellStart"/>
-      <w:proofErr w:type="gramStart"/>
-      <w:r>
-        <w:rPr>
-          <w:rFonts w:ascii="Lucida Console" w:hAnsi="Lucida Console" w:cs="Lucida Console"/>
-          <w:sz w:val="20"/>
-          <w:szCs w:val="20"/>
-        </w:rPr>
-        <w:t>ls</w:t>
-      </w:r>
-      <w:proofErr w:type="spellEnd"/>
-      <w:proofErr w:type="gramEnd"/>
+        <w:t>[root@4aecaf7d3d6f firstapp]#</w:t>
+      </w:r>
+    </w:p>
+    <w:p>
+      <w:pPr>
+        <w:rPr>
+          <w:lang w:val="en-GB"/>
+        </w:rPr>
+      </w:pPr>
+    </w:p>
+    <w:p>
+      <w:pPr>
+        <w:autoSpaceDE w:val="0"/>
+        <w:autoSpaceDN w:val="0"/>
+        <w:adjustRightInd w:val="0"/>
+        <w:spacing w:after="0" w:line="240" w:lineRule="auto"/>
+        <w:rPr>
+          <w:rFonts w:ascii="Lucida Console" w:hAnsi="Lucida Console" w:cs="Lucida Console"/>
+          <w:sz w:val="20"/>
+          <w:szCs w:val="20"/>
+        </w:rPr>
+      </w:pPr>
+      <w:r>
+        <w:rPr>
+          <w:rFonts w:ascii="Lucida Console" w:hAnsi="Lucida Console" w:cs="Lucida Console"/>
+          <w:sz w:val="20"/>
+          <w:szCs w:val="20"/>
+        </w:rPr>
+        <w:t>[root@4aecaf7d3d6f local]# mkdir -p data/ui/nav</w:t>
+      </w:r>
+    </w:p>
+    <w:p>
+      <w:pPr>
+        <w:autoSpaceDE w:val="0"/>
+        <w:autoSpaceDN w:val="0"/>
+        <w:adjustRightInd w:val="0"/>
+        <w:spacing w:after="0" w:line="240" w:lineRule="auto"/>
+        <w:rPr>
+          <w:rFonts w:ascii="Lucida Console" w:hAnsi="Lucida Console" w:cs="Lucida Console"/>
+          <w:sz w:val="20"/>
+          <w:szCs w:val="20"/>
+        </w:rPr>
+      </w:pPr>
+      <w:r>
+        <w:rPr>
+          <w:rFonts w:ascii="Lucida Console" w:hAnsi="Lucida Console" w:cs="Lucida Console"/>
+          <w:sz w:val="20"/>
+          <w:szCs w:val="20"/>
+        </w:rPr>
+        <w:t>[root@4aecaf7d3d6f local]# ls</w:t>
+      </w:r>
     </w:p>
     <w:p>
       <w:pPr>
@@ -1579,24 +1461,13 @@
           <w:szCs w:val="20"/>
         </w:rPr>
       </w:pPr>
-      <w:proofErr w:type="spellStart"/>
-      <w:proofErr w:type="gramStart"/>
-      <w:r>
-        <w:rPr>
-          <w:rFonts w:ascii="Lucida Console" w:hAnsi="Lucida Console" w:cs="Lucida Console"/>
-          <w:sz w:val="20"/>
-          <w:szCs w:val="20"/>
-        </w:rPr>
-        <w:t>app.conf</w:t>
-      </w:r>
-      <w:proofErr w:type="spellEnd"/>
-      <w:r>
-        <w:rPr>
-          <w:rFonts w:ascii="Lucida Console" w:hAnsi="Lucida Console" w:cs="Lucida Console"/>
-          <w:sz w:val="20"/>
-          <w:szCs w:val="20"/>
-        </w:rPr>
-        <w:t xml:space="preserve">  </w:t>
+      <w:r>
+        <w:rPr>
+          <w:rFonts w:ascii="Lucida Console" w:hAnsi="Lucida Console" w:cs="Lucida Console"/>
+          <w:sz w:val="20"/>
+          <w:szCs w:val="20"/>
+        </w:rPr>
+        <w:t xml:space="preserve">app.conf  </w:t>
       </w:r>
       <w:r>
         <w:rPr>
@@ -1609,7 +1480,6 @@
         </w:rPr>
         <w:t>data</w:t>
       </w:r>
-      <w:proofErr w:type="gramEnd"/>
     </w:p>
     <w:p>
       <w:pPr>
@@ -1663,115 +1533,29 @@
           <w:sz w:val="20"/>
           <w:szCs w:val="20"/>
         </w:rPr>
-        <w:t xml:space="preserve">[root@4aecaf7d3d6f local]# </w:t>
-      </w:r>
-      <w:proofErr w:type="spellStart"/>
-      <w:proofErr w:type="gramStart"/>
-      <w:r>
-        <w:rPr>
-          <w:rFonts w:ascii="Lucida Console" w:hAnsi="Lucida Console" w:cs="Lucida Console"/>
-          <w:sz w:val="20"/>
-          <w:szCs w:val="20"/>
-        </w:rPr>
-        <w:t>cd</w:t>
-      </w:r>
-      <w:proofErr w:type="spellEnd"/>
-      <w:proofErr w:type="gramEnd"/>
-      <w:r>
-        <w:rPr>
-          <w:rFonts w:ascii="Lucida Console" w:hAnsi="Lucida Console" w:cs="Lucida Console"/>
-          <w:sz w:val="20"/>
-          <w:szCs w:val="20"/>
-        </w:rPr>
-        <w:t xml:space="preserve"> data/</w:t>
-      </w:r>
-      <w:proofErr w:type="spellStart"/>
-      <w:r>
-        <w:rPr>
-          <w:rFonts w:ascii="Lucida Console" w:hAnsi="Lucida Console" w:cs="Lucida Console"/>
-          <w:sz w:val="20"/>
-          <w:szCs w:val="20"/>
-        </w:rPr>
-        <w:t>ui</w:t>
-      </w:r>
-      <w:proofErr w:type="spellEnd"/>
-      <w:r>
-        <w:rPr>
-          <w:rFonts w:ascii="Lucida Console" w:hAnsi="Lucida Console" w:cs="Lucida Console"/>
-          <w:sz w:val="20"/>
-          <w:szCs w:val="20"/>
-        </w:rPr>
-        <w:t>/</w:t>
-      </w:r>
-      <w:proofErr w:type="spellStart"/>
-      <w:r>
-        <w:rPr>
-          <w:rFonts w:ascii="Lucida Console" w:hAnsi="Lucida Console" w:cs="Lucida Console"/>
-          <w:sz w:val="20"/>
-          <w:szCs w:val="20"/>
-        </w:rPr>
-        <w:t>nav</w:t>
-      </w:r>
-      <w:proofErr w:type="spellEnd"/>
-      <w:r>
-        <w:rPr>
-          <w:rFonts w:ascii="Lucida Console" w:hAnsi="Lucida Console" w:cs="Lucida Console"/>
-          <w:sz w:val="20"/>
-          <w:szCs w:val="20"/>
-        </w:rPr>
-        <w:t>/</w:t>
-      </w:r>
-    </w:p>
-    <w:p>
-      <w:pPr>
-        <w:autoSpaceDE w:val="0"/>
-        <w:autoSpaceDN w:val="0"/>
-        <w:adjustRightInd w:val="0"/>
-        <w:spacing w:after="0" w:line="240" w:lineRule="auto"/>
-        <w:rPr>
-          <w:rFonts w:ascii="Lucida Console" w:hAnsi="Lucida Console" w:cs="Lucida Console"/>
-          <w:sz w:val="20"/>
-          <w:szCs w:val="20"/>
-        </w:rPr>
-      </w:pPr>
-      <w:r>
-        <w:rPr>
-          <w:rFonts w:ascii="Lucida Console" w:hAnsi="Lucida Console" w:cs="Lucida Console"/>
-          <w:sz w:val="20"/>
-          <w:szCs w:val="20"/>
-        </w:rPr>
-        <w:t xml:space="preserve">[root@4aecaf7d3d6f </w:t>
-      </w:r>
-      <w:proofErr w:type="spellStart"/>
-      <w:r>
-        <w:rPr>
-          <w:rFonts w:ascii="Lucida Console" w:hAnsi="Lucida Console" w:cs="Lucida Console"/>
-          <w:sz w:val="20"/>
-          <w:szCs w:val="20"/>
-        </w:rPr>
-        <w:t>nav</w:t>
-      </w:r>
-      <w:proofErr w:type="spellEnd"/>
-      <w:r>
-        <w:rPr>
-          <w:rFonts w:ascii="Lucida Console" w:hAnsi="Lucida Console" w:cs="Lucida Console"/>
-          <w:sz w:val="20"/>
-          <w:szCs w:val="20"/>
-        </w:rPr>
-        <w:t xml:space="preserve">]# </w:t>
-      </w:r>
-      <w:proofErr w:type="spellStart"/>
-      <w:proofErr w:type="gramStart"/>
-      <w:r>
-        <w:rPr>
-          <w:rFonts w:ascii="Lucida Console" w:hAnsi="Lucida Console" w:cs="Lucida Console"/>
-          <w:sz w:val="20"/>
-          <w:szCs w:val="20"/>
-        </w:rPr>
-        <w:t>ls</w:t>
-      </w:r>
-      <w:proofErr w:type="spellEnd"/>
-      <w:proofErr w:type="gramEnd"/>
+        <w:t>[root@4aecaf7d3d6f local]# cd data/ui/nav/</w:t>
+      </w:r>
+    </w:p>
+    <w:p>
+      <w:pPr>
+        <w:autoSpaceDE w:val="0"/>
+        <w:autoSpaceDN w:val="0"/>
+        <w:adjustRightInd w:val="0"/>
+        <w:spacing w:after="0" w:line="240" w:lineRule="auto"/>
+        <w:rPr>
+          <w:rFonts w:ascii="Lucida Console" w:hAnsi="Lucida Console" w:cs="Lucida Console"/>
+          <w:sz w:val="20"/>
+          <w:szCs w:val="20"/>
+        </w:rPr>
+      </w:pPr>
+      <w:r>
+        <w:rPr>
+          <w:rFonts w:ascii="Lucida Console" w:hAnsi="Lucida Console" w:cs="Lucida Console"/>
+          <w:sz w:val="20"/>
+          <w:szCs w:val="20"/>
+        </w:rPr>
+        <w:t>[root@4aecaf7d3d6f nav]# ls</w:t>
+      </w:r>
     </w:p>
     <w:p>
       <w:pPr>
@@ -1812,146 +1596,56 @@
           <w:sz w:val="20"/>
           <w:szCs w:val="20"/>
         </w:rPr>
-        <w:t xml:space="preserve">[root@4aecaf7d3d6f </w:t>
-      </w:r>
-      <w:proofErr w:type="spellStart"/>
-      <w:r>
-        <w:rPr>
-          <w:rFonts w:ascii="Lucida Console" w:hAnsi="Lucida Console" w:cs="Lucida Console"/>
-          <w:sz w:val="20"/>
-          <w:szCs w:val="20"/>
-        </w:rPr>
-        <w:t>nav</w:t>
-      </w:r>
-      <w:proofErr w:type="spellEnd"/>
-      <w:r>
-        <w:rPr>
-          <w:rFonts w:ascii="Lucida Console" w:hAnsi="Lucida Console" w:cs="Lucida Console"/>
-          <w:sz w:val="20"/>
-          <w:szCs w:val="20"/>
-        </w:rPr>
-        <w:t xml:space="preserve">]# </w:t>
-      </w:r>
-      <w:proofErr w:type="gramStart"/>
-      <w:r>
-        <w:rPr>
-          <w:rFonts w:ascii="Lucida Console" w:hAnsi="Lucida Console" w:cs="Lucida Console"/>
-          <w:sz w:val="20"/>
-          <w:szCs w:val="20"/>
-        </w:rPr>
-        <w:t>vi</w:t>
-      </w:r>
-      <w:proofErr w:type="gramEnd"/>
-      <w:r>
-        <w:rPr>
-          <w:rFonts w:ascii="Lucida Console" w:hAnsi="Lucida Console" w:cs="Lucida Console"/>
-          <w:sz w:val="20"/>
-          <w:szCs w:val="20"/>
-        </w:rPr>
-        <w:t xml:space="preserve"> default.xml</w:t>
-      </w:r>
-    </w:p>
-    <w:p>
-      <w:pPr>
-        <w:autoSpaceDE w:val="0"/>
-        <w:autoSpaceDN w:val="0"/>
-        <w:adjustRightInd w:val="0"/>
-        <w:spacing w:after="0" w:line="240" w:lineRule="auto"/>
-        <w:rPr>
-          <w:rFonts w:ascii="Lucida Console" w:hAnsi="Lucida Console" w:cs="Lucida Console"/>
-          <w:sz w:val="20"/>
-          <w:szCs w:val="20"/>
-        </w:rPr>
-      </w:pPr>
-      <w:r>
-        <w:rPr>
-          <w:rFonts w:ascii="Lucida Console" w:hAnsi="Lucida Console" w:cs="Lucida Console"/>
-          <w:sz w:val="20"/>
-          <w:szCs w:val="20"/>
-        </w:rPr>
-        <w:t xml:space="preserve">[root@4aecaf7d3d6f </w:t>
-      </w:r>
-      <w:proofErr w:type="spellStart"/>
-      <w:r>
-        <w:rPr>
-          <w:rFonts w:ascii="Lucida Console" w:hAnsi="Lucida Console" w:cs="Lucida Console"/>
-          <w:sz w:val="20"/>
-          <w:szCs w:val="20"/>
-        </w:rPr>
-        <w:t>nav</w:t>
-      </w:r>
-      <w:proofErr w:type="spellEnd"/>
-      <w:r>
-        <w:rPr>
-          <w:rFonts w:ascii="Lucida Console" w:hAnsi="Lucida Console" w:cs="Lucida Console"/>
-          <w:sz w:val="20"/>
-          <w:szCs w:val="20"/>
-        </w:rPr>
-        <w:t>]#</w:t>
-      </w:r>
-    </w:p>
-    <w:p>
-      <w:pPr>
-        <w:rPr>
-          <w:lang w:val="en-GB"/>
-        </w:rPr>
-      </w:pPr>
-    </w:p>
-    <w:p>
-      <w:pPr>
-        <w:autoSpaceDE w:val="0"/>
-        <w:autoSpaceDN w:val="0"/>
-        <w:adjustRightInd w:val="0"/>
-        <w:spacing w:after="0" w:line="240" w:lineRule="auto"/>
-        <w:rPr>
-          <w:rFonts w:ascii="Lucida Console" w:hAnsi="Lucida Console" w:cs="Lucida Console"/>
-          <w:sz w:val="20"/>
-          <w:szCs w:val="20"/>
-        </w:rPr>
-      </w:pPr>
-      <w:r>
-        <w:rPr>
-          <w:rFonts w:ascii="Lucida Console" w:hAnsi="Lucida Console" w:cs="Lucida Console"/>
-          <w:sz w:val="20"/>
-          <w:szCs w:val="20"/>
-        </w:rPr>
-        <w:t>&lt;</w:t>
-      </w:r>
-      <w:proofErr w:type="spellStart"/>
-      <w:r>
-        <w:rPr>
-          <w:rFonts w:ascii="Lucida Console" w:hAnsi="Lucida Console" w:cs="Lucida Console"/>
-          <w:sz w:val="20"/>
-          <w:szCs w:val="20"/>
-        </w:rPr>
-        <w:t>nav</w:t>
-      </w:r>
-      <w:proofErr w:type="spellEnd"/>
-      <w:r>
-        <w:rPr>
-          <w:rFonts w:ascii="Lucida Console" w:hAnsi="Lucida Console" w:cs="Lucida Console"/>
-          <w:sz w:val="20"/>
-          <w:szCs w:val="20"/>
-        </w:rPr>
-        <w:t xml:space="preserve"> </w:t>
-      </w:r>
-      <w:proofErr w:type="spellStart"/>
-      <w:r>
-        <w:rPr>
-          <w:rFonts w:ascii="Lucida Console" w:hAnsi="Lucida Console" w:cs="Lucida Console"/>
-          <w:sz w:val="20"/>
-          <w:szCs w:val="20"/>
-        </w:rPr>
-        <w:t>search_view</w:t>
-      </w:r>
-      <w:proofErr w:type="spellEnd"/>
-      <w:r>
-        <w:rPr>
-          <w:rFonts w:ascii="Lucida Console" w:hAnsi="Lucida Console" w:cs="Lucida Console"/>
-          <w:sz w:val="20"/>
-          <w:szCs w:val="20"/>
-        </w:rPr>
-        <w:t>="search"&gt;</w:t>
+        <w:t>[root@4aecaf7d3d6f nav]# vi default.xml</w:t>
+      </w:r>
+    </w:p>
+    <w:p>
+      <w:pPr>
+        <w:autoSpaceDE w:val="0"/>
+        <w:autoSpaceDN w:val="0"/>
+        <w:adjustRightInd w:val="0"/>
+        <w:spacing w:after="0" w:line="240" w:lineRule="auto"/>
+        <w:rPr>
+          <w:rFonts w:ascii="Lucida Console" w:hAnsi="Lucida Console" w:cs="Lucida Console"/>
+          <w:sz w:val="20"/>
+          <w:szCs w:val="20"/>
+        </w:rPr>
+      </w:pPr>
+      <w:r>
+        <w:rPr>
+          <w:rFonts w:ascii="Lucida Console" w:hAnsi="Lucida Console" w:cs="Lucida Console"/>
+          <w:sz w:val="20"/>
+          <w:szCs w:val="20"/>
+        </w:rPr>
+        <w:t>[root@4aecaf7d3d6f nav]#</w:t>
+      </w:r>
+    </w:p>
+    <w:p>
+      <w:pPr>
+        <w:rPr>
+          <w:lang w:val="en-GB"/>
+        </w:rPr>
+      </w:pPr>
+    </w:p>
+    <w:p>
+      <w:pPr>
+        <w:autoSpaceDE w:val="0"/>
+        <w:autoSpaceDN w:val="0"/>
+        <w:adjustRightInd w:val="0"/>
+        <w:spacing w:after="0" w:line="240" w:lineRule="auto"/>
+        <w:rPr>
+          <w:rFonts w:ascii="Lucida Console" w:hAnsi="Lucida Console" w:cs="Lucida Console"/>
+          <w:sz w:val="20"/>
+          <w:szCs w:val="20"/>
+        </w:rPr>
+      </w:pPr>
+      <w:r>
+        <w:rPr>
+          <w:rFonts w:ascii="Lucida Console" w:hAnsi="Lucida Console" w:cs="Lucida Console"/>
+          <w:sz w:val="20"/>
+          <w:szCs w:val="20"/>
+        </w:rPr>
+        <w:t>&lt;nav search_view="search"&gt;</w:t>
       </w:r>
     </w:p>
     <w:p>
@@ -2111,25 +1805,7 @@
           <w:sz w:val="20"/>
           <w:szCs w:val="20"/>
         </w:rPr>
-        <w:t xml:space="preserve">   &lt;view name="</w:t>
-      </w:r>
-      <w:proofErr w:type="spellStart"/>
-      <w:r>
-        <w:rPr>
-          <w:rFonts w:ascii="Lucida Console" w:hAnsi="Lucida Console" w:cs="Lucida Console"/>
-          <w:sz w:val="20"/>
-          <w:szCs w:val="20"/>
-        </w:rPr>
-        <w:t>mydashboard</w:t>
-      </w:r>
-      <w:proofErr w:type="spellEnd"/>
-      <w:r>
-        <w:rPr>
-          <w:rFonts w:ascii="Lucida Console" w:hAnsi="Lucida Console" w:cs="Lucida Console"/>
-          <w:sz w:val="20"/>
-          <w:szCs w:val="20"/>
-        </w:rPr>
-        <w:t>" /&gt;</w:t>
+        <w:t xml:space="preserve">   &lt;view name="mydashboard" /&gt;</w:t>
       </w:r>
     </w:p>
     <w:p>
@@ -2171,25 +1847,7 @@
           <w:sz w:val="20"/>
           <w:szCs w:val="20"/>
         </w:rPr>
-        <w:t>&lt;/</w:t>
-      </w:r>
-      <w:proofErr w:type="spellStart"/>
-      <w:r>
-        <w:rPr>
-          <w:rFonts w:ascii="Lucida Console" w:hAnsi="Lucida Console" w:cs="Lucida Console"/>
-          <w:sz w:val="20"/>
-          <w:szCs w:val="20"/>
-        </w:rPr>
-        <w:t>nav</w:t>
-      </w:r>
-      <w:proofErr w:type="spellEnd"/>
-      <w:r>
-        <w:rPr>
-          <w:rFonts w:ascii="Lucida Console" w:hAnsi="Lucida Console" w:cs="Lucida Console"/>
-          <w:sz w:val="20"/>
-          <w:szCs w:val="20"/>
-        </w:rPr>
-        <w:t>&gt;</w:t>
+        <w:t>&lt;/nav&gt;</w:t>
       </w:r>
     </w:p>
     <w:p>
@@ -2217,7 +1875,6 @@
           <w:noProof/>
           <w:lang w:val="en-GB" w:eastAsia="en-GB"/>
         </w:rPr>
-        <w:lastRenderedPageBreak/>
         <w:drawing>
           <wp:inline distT="0" distB="0" distL="0" distR="0">
             <wp:extent cx="5943600" cy="3341643"/>
@@ -2283,6 +1940,7 @@
           <w:noProof/>
           <w:lang w:val="en-GB" w:eastAsia="en-GB"/>
         </w:rPr>
+        <w:lastRenderedPageBreak/>
         <w:drawing>
           <wp:inline distT="0" distB="0" distL="0" distR="0">
             <wp:extent cx="5943600" cy="3341643"/>
@@ -2348,7 +2006,6 @@
           <w:noProof/>
           <w:lang w:val="en-GB" w:eastAsia="en-GB"/>
         </w:rPr>
-        <w:lastRenderedPageBreak/>
         <w:drawing>
           <wp:inline distT="0" distB="0" distL="0" distR="0">
             <wp:extent cx="5943600" cy="3341643"/>
@@ -2421,38 +2078,8 @@
           <w:sz w:val="20"/>
           <w:szCs w:val="20"/>
         </w:rPr>
-        <w:t xml:space="preserve">[root@4aecaf7d3d6f </w:t>
-      </w:r>
-      <w:proofErr w:type="spellStart"/>
-      <w:r>
-        <w:rPr>
-          <w:rFonts w:ascii="Lucida Console" w:hAnsi="Lucida Console" w:cs="Lucida Console"/>
-          <w:sz w:val="20"/>
-          <w:szCs w:val="20"/>
-        </w:rPr>
-        <w:t>nav</w:t>
-      </w:r>
-      <w:proofErr w:type="spellEnd"/>
-      <w:r>
-        <w:rPr>
-          <w:rFonts w:ascii="Lucida Console" w:hAnsi="Lucida Console" w:cs="Lucida Console"/>
-          <w:sz w:val="20"/>
-          <w:szCs w:val="20"/>
-        </w:rPr>
-        <w:t xml:space="preserve">]# </w:t>
-      </w:r>
-      <w:proofErr w:type="spellStart"/>
-      <w:proofErr w:type="gramStart"/>
-      <w:r>
-        <w:rPr>
-          <w:rFonts w:ascii="Lucida Console" w:hAnsi="Lucida Console" w:cs="Lucida Console"/>
-          <w:sz w:val="20"/>
-          <w:szCs w:val="20"/>
-        </w:rPr>
-        <w:t>ls</w:t>
-      </w:r>
-      <w:proofErr w:type="spellEnd"/>
-      <w:proofErr w:type="gramEnd"/>
+        <w:t>[root@4aecaf7d3d6f nav]# ls</w:t>
+      </w:r>
     </w:p>
     <w:p>
       <w:pPr>
@@ -2493,144 +2120,51 @@
           <w:sz w:val="20"/>
           <w:szCs w:val="20"/>
         </w:rPr>
-        <w:t xml:space="preserve">[root@4aecaf7d3d6f </w:t>
-      </w:r>
-      <w:proofErr w:type="spellStart"/>
-      <w:r>
-        <w:rPr>
-          <w:rFonts w:ascii="Lucida Console" w:hAnsi="Lucida Console" w:cs="Lucida Console"/>
-          <w:sz w:val="20"/>
-          <w:szCs w:val="20"/>
-        </w:rPr>
-        <w:t>nav</w:t>
-      </w:r>
-      <w:proofErr w:type="spellEnd"/>
-      <w:r>
-        <w:rPr>
-          <w:rFonts w:ascii="Lucida Console" w:hAnsi="Lucida Console" w:cs="Lucida Console"/>
-          <w:sz w:val="20"/>
-          <w:szCs w:val="20"/>
-        </w:rPr>
-        <w:t xml:space="preserve">]# </w:t>
-      </w:r>
-      <w:proofErr w:type="gramStart"/>
-      <w:r>
-        <w:rPr>
-          <w:rFonts w:ascii="Lucida Console" w:hAnsi="Lucida Console" w:cs="Lucida Console"/>
-          <w:sz w:val="20"/>
-          <w:szCs w:val="20"/>
-        </w:rPr>
-        <w:t>vi</w:t>
-      </w:r>
-      <w:proofErr w:type="gramEnd"/>
-      <w:r>
-        <w:rPr>
-          <w:rFonts w:ascii="Lucida Console" w:hAnsi="Lucida Console" w:cs="Lucida Console"/>
-          <w:sz w:val="20"/>
-          <w:szCs w:val="20"/>
-        </w:rPr>
-        <w:t xml:space="preserve"> default.xml</w:t>
-      </w:r>
-    </w:p>
-    <w:p>
-      <w:pPr>
-        <w:autoSpaceDE w:val="0"/>
-        <w:autoSpaceDN w:val="0"/>
-        <w:adjustRightInd w:val="0"/>
-        <w:spacing w:after="0" w:line="240" w:lineRule="auto"/>
-        <w:rPr>
-          <w:rFonts w:ascii="Lucida Console" w:hAnsi="Lucida Console" w:cs="Lucida Console"/>
-          <w:sz w:val="20"/>
-          <w:szCs w:val="20"/>
-        </w:rPr>
-      </w:pPr>
-      <w:r>
-        <w:rPr>
-          <w:rFonts w:ascii="Lucida Console" w:hAnsi="Lucida Console" w:cs="Lucida Console"/>
-          <w:sz w:val="20"/>
-          <w:szCs w:val="20"/>
-        </w:rPr>
-        <w:t xml:space="preserve">[root@4aecaf7d3d6f </w:t>
-      </w:r>
-      <w:proofErr w:type="spellStart"/>
-      <w:r>
-        <w:rPr>
-          <w:rFonts w:ascii="Lucida Console" w:hAnsi="Lucida Console" w:cs="Lucida Console"/>
-          <w:sz w:val="20"/>
-          <w:szCs w:val="20"/>
-        </w:rPr>
-        <w:t>nav</w:t>
-      </w:r>
-      <w:proofErr w:type="spellEnd"/>
-      <w:r>
-        <w:rPr>
-          <w:rFonts w:ascii="Lucida Console" w:hAnsi="Lucida Console" w:cs="Lucida Console"/>
-          <w:sz w:val="20"/>
-          <w:szCs w:val="20"/>
-        </w:rPr>
-        <w:t xml:space="preserve">]# </w:t>
-      </w:r>
-      <w:proofErr w:type="spellStart"/>
-      <w:proofErr w:type="gramStart"/>
-      <w:r>
-        <w:rPr>
-          <w:rFonts w:ascii="Lucida Console" w:hAnsi="Lucida Console" w:cs="Lucida Console"/>
-          <w:sz w:val="20"/>
-          <w:szCs w:val="20"/>
-        </w:rPr>
-        <w:t>cd</w:t>
-      </w:r>
-      <w:proofErr w:type="spellEnd"/>
-      <w:r>
-        <w:rPr>
-          <w:rFonts w:ascii="Lucida Console" w:hAnsi="Lucida Console" w:cs="Lucida Console"/>
-          <w:sz w:val="20"/>
-          <w:szCs w:val="20"/>
-        </w:rPr>
-        <w:t xml:space="preserve"> ..</w:t>
-      </w:r>
-      <w:proofErr w:type="gramEnd"/>
-      <w:r>
-        <w:rPr>
-          <w:rFonts w:ascii="Lucida Console" w:hAnsi="Lucida Console" w:cs="Lucida Console"/>
-          <w:sz w:val="20"/>
-          <w:szCs w:val="20"/>
-        </w:rPr>
-        <w:t>/views/</w:t>
-      </w:r>
-    </w:p>
-    <w:p>
-      <w:pPr>
-        <w:autoSpaceDE w:val="0"/>
-        <w:autoSpaceDN w:val="0"/>
-        <w:adjustRightInd w:val="0"/>
-        <w:spacing w:after="0" w:line="240" w:lineRule="auto"/>
-        <w:rPr>
-          <w:rFonts w:ascii="Lucida Console" w:hAnsi="Lucida Console" w:cs="Lucida Console"/>
-          <w:sz w:val="20"/>
-          <w:szCs w:val="20"/>
-        </w:rPr>
-      </w:pPr>
-      <w:r>
-        <w:rPr>
-          <w:rFonts w:ascii="Lucida Console" w:hAnsi="Lucida Console" w:cs="Lucida Console"/>
-          <w:sz w:val="20"/>
-          <w:szCs w:val="20"/>
-        </w:rPr>
-        <w:t xml:space="preserve">[root@4aecaf7d3d6f views]# </w:t>
-      </w:r>
-      <w:proofErr w:type="spellStart"/>
-      <w:proofErr w:type="gramStart"/>
-      <w:r>
-        <w:rPr>
-          <w:rFonts w:ascii="Lucida Console" w:hAnsi="Lucida Console" w:cs="Lucida Console"/>
-          <w:sz w:val="20"/>
-          <w:szCs w:val="20"/>
-        </w:rPr>
-        <w:t>ls</w:t>
-      </w:r>
-      <w:proofErr w:type="spellEnd"/>
-      <w:proofErr w:type="gramEnd"/>
+        <w:t>[root@4aecaf7d3d6f nav]# vi default.xml</w:t>
+      </w:r>
+    </w:p>
+    <w:p>
+      <w:pPr>
+        <w:autoSpaceDE w:val="0"/>
+        <w:autoSpaceDN w:val="0"/>
+        <w:adjustRightInd w:val="0"/>
+        <w:spacing w:after="0" w:line="240" w:lineRule="auto"/>
+        <w:rPr>
+          <w:rFonts w:ascii="Lucida Console" w:hAnsi="Lucida Console" w:cs="Lucida Console"/>
+          <w:sz w:val="20"/>
+          <w:szCs w:val="20"/>
+        </w:rPr>
+      </w:pPr>
+      <w:r>
+        <w:rPr>
+          <w:rFonts w:ascii="Lucida Console" w:hAnsi="Lucida Console" w:cs="Lucida Console"/>
+          <w:sz w:val="20"/>
+          <w:szCs w:val="20"/>
+        </w:rPr>
+        <w:t>[root@4aecaf7d3d6f nav]# cd ../views/</w:t>
+      </w:r>
+    </w:p>
+    <w:p>
+      <w:pPr>
+        <w:autoSpaceDE w:val="0"/>
+        <w:autoSpaceDN w:val="0"/>
+        <w:adjustRightInd w:val="0"/>
+        <w:spacing w:after="0" w:line="240" w:lineRule="auto"/>
+        <w:rPr>
+          <w:rFonts w:ascii="Lucida Console" w:hAnsi="Lucida Console" w:cs="Lucida Console"/>
+          <w:sz w:val="20"/>
+          <w:szCs w:val="20"/>
+        </w:rPr>
+      </w:pPr>
+      <w:r>
+        <w:rPr>
+          <w:rFonts w:ascii="Lucida Console" w:hAnsi="Lucida Console" w:cs="Lucida Console"/>
+          <w:sz w:val="20"/>
+          <w:szCs w:val="20"/>
+        </w:rPr>
+        <w:lastRenderedPageBreak/>
+        <w:t>[root@4aecaf7d3d6f views]# ls</w:t>
+      </w:r>
     </w:p>
     <w:p>
       <w:pPr>
@@ -2671,245 +2205,91 @@
           <w:sz w:val="20"/>
           <w:szCs w:val="20"/>
         </w:rPr>
-        <w:t xml:space="preserve">[root@4aecaf7d3d6f views]# </w:t>
-      </w:r>
-      <w:proofErr w:type="gramStart"/>
-      <w:r>
-        <w:rPr>
-          <w:rFonts w:ascii="Lucida Console" w:hAnsi="Lucida Console" w:cs="Lucida Console"/>
-          <w:sz w:val="20"/>
-          <w:szCs w:val="20"/>
-        </w:rPr>
-        <w:t>cat</w:t>
-      </w:r>
-      <w:proofErr w:type="gramEnd"/>
-      <w:r>
-        <w:rPr>
-          <w:rFonts w:ascii="Lucida Console" w:hAnsi="Lucida Console" w:cs="Lucida Console"/>
-          <w:sz w:val="20"/>
-          <w:szCs w:val="20"/>
-        </w:rPr>
-        <w:t xml:space="preserve"> mydashboard1.xml</w:t>
-      </w:r>
-    </w:p>
-    <w:p>
-      <w:pPr>
-        <w:autoSpaceDE w:val="0"/>
-        <w:autoSpaceDN w:val="0"/>
-        <w:adjustRightInd w:val="0"/>
-        <w:spacing w:after="0" w:line="240" w:lineRule="auto"/>
-        <w:rPr>
-          <w:rFonts w:ascii="Lucida Console" w:hAnsi="Lucida Console" w:cs="Lucida Console"/>
-          <w:sz w:val="20"/>
-          <w:szCs w:val="20"/>
-        </w:rPr>
-      </w:pPr>
-      <w:r>
-        <w:rPr>
-          <w:rFonts w:ascii="Lucida Console" w:hAnsi="Lucida Console" w:cs="Lucida Console"/>
-          <w:sz w:val="20"/>
-          <w:szCs w:val="20"/>
-        </w:rPr>
-        <w:t>&lt;</w:t>
-      </w:r>
-      <w:proofErr w:type="gramStart"/>
-      <w:r>
-        <w:rPr>
-          <w:rFonts w:ascii="Lucida Console" w:hAnsi="Lucida Console" w:cs="Lucida Console"/>
-          <w:sz w:val="20"/>
-          <w:szCs w:val="20"/>
-        </w:rPr>
-        <w:t>dashboard</w:t>
-      </w:r>
-      <w:proofErr w:type="gramEnd"/>
-      <w:r>
-        <w:rPr>
-          <w:rFonts w:ascii="Lucida Console" w:hAnsi="Lucida Console" w:cs="Lucida Console"/>
-          <w:sz w:val="20"/>
-          <w:szCs w:val="20"/>
-        </w:rPr>
-        <w:t>&gt;</w:t>
-      </w:r>
-    </w:p>
-    <w:p>
-      <w:pPr>
-        <w:autoSpaceDE w:val="0"/>
-        <w:autoSpaceDN w:val="0"/>
-        <w:adjustRightInd w:val="0"/>
-        <w:spacing w:after="0" w:line="240" w:lineRule="auto"/>
-        <w:rPr>
-          <w:rFonts w:ascii="Lucida Console" w:hAnsi="Lucida Console" w:cs="Lucida Console"/>
-          <w:sz w:val="20"/>
-          <w:szCs w:val="20"/>
-        </w:rPr>
-      </w:pPr>
-      <w:r>
-        <w:rPr>
-          <w:rFonts w:ascii="Lucida Console" w:hAnsi="Lucida Console" w:cs="Lucida Console"/>
-          <w:sz w:val="20"/>
-          <w:szCs w:val="20"/>
-        </w:rPr>
-        <w:t xml:space="preserve">  &lt;</w:t>
-      </w:r>
-      <w:proofErr w:type="gramStart"/>
-      <w:r>
-        <w:rPr>
-          <w:rFonts w:ascii="Lucida Console" w:hAnsi="Lucida Console" w:cs="Lucida Console"/>
-          <w:sz w:val="20"/>
-          <w:szCs w:val="20"/>
-        </w:rPr>
-        <w:t>label&gt;</w:t>
-      </w:r>
-      <w:proofErr w:type="gramEnd"/>
-      <w:r>
-        <w:rPr>
-          <w:rFonts w:ascii="Lucida Console" w:hAnsi="Lucida Console" w:cs="Lucida Console"/>
-          <w:sz w:val="20"/>
-          <w:szCs w:val="20"/>
-        </w:rPr>
-        <w:t>mydashboard1&lt;/label&gt;</w:t>
-      </w:r>
-    </w:p>
-    <w:p>
-      <w:pPr>
-        <w:autoSpaceDE w:val="0"/>
-        <w:autoSpaceDN w:val="0"/>
-        <w:adjustRightInd w:val="0"/>
-        <w:spacing w:after="0" w:line="240" w:lineRule="auto"/>
-        <w:rPr>
-          <w:rFonts w:ascii="Lucida Console" w:hAnsi="Lucida Console" w:cs="Lucida Console"/>
-          <w:sz w:val="20"/>
-          <w:szCs w:val="20"/>
-        </w:rPr>
-      </w:pPr>
-      <w:r>
-        <w:rPr>
-          <w:rFonts w:ascii="Lucida Console" w:hAnsi="Lucida Console" w:cs="Lucida Console"/>
-          <w:sz w:val="20"/>
-          <w:szCs w:val="20"/>
-        </w:rPr>
-        <w:t>&lt;/dashboard&gt;[root@4aecaf7d3d6f views</w:t>
-      </w:r>
-      <w:proofErr w:type="gramStart"/>
-      <w:r>
-        <w:rPr>
-          <w:rFonts w:ascii="Lucida Console" w:hAnsi="Lucida Console" w:cs="Lucida Console"/>
-          <w:sz w:val="20"/>
-          <w:szCs w:val="20"/>
-        </w:rPr>
-        <w:t>]#</w:t>
-      </w:r>
-      <w:proofErr w:type="gramEnd"/>
-      <w:r>
-        <w:rPr>
-          <w:rFonts w:ascii="Lucida Console" w:hAnsi="Lucida Console" w:cs="Lucida Console"/>
-          <w:sz w:val="20"/>
-          <w:szCs w:val="20"/>
-        </w:rPr>
-        <w:t xml:space="preserve"> </w:t>
-      </w:r>
-      <w:proofErr w:type="spellStart"/>
-      <w:r>
-        <w:rPr>
-          <w:rFonts w:ascii="Lucida Console" w:hAnsi="Lucida Console" w:cs="Lucida Console"/>
-          <w:sz w:val="20"/>
-          <w:szCs w:val="20"/>
-        </w:rPr>
-        <w:t>pwd</w:t>
-      </w:r>
-      <w:proofErr w:type="spellEnd"/>
-    </w:p>
-    <w:p>
-      <w:pPr>
-        <w:autoSpaceDE w:val="0"/>
-        <w:autoSpaceDN w:val="0"/>
-        <w:adjustRightInd w:val="0"/>
-        <w:spacing w:after="0" w:line="240" w:lineRule="auto"/>
-        <w:rPr>
-          <w:rFonts w:ascii="Lucida Console" w:hAnsi="Lucida Console" w:cs="Lucida Console"/>
-          <w:sz w:val="20"/>
-          <w:szCs w:val="20"/>
-        </w:rPr>
-      </w:pPr>
-      <w:r>
-        <w:rPr>
-          <w:rFonts w:ascii="Lucida Console" w:hAnsi="Lucida Console" w:cs="Lucida Console"/>
-          <w:sz w:val="20"/>
-          <w:szCs w:val="20"/>
-        </w:rPr>
-        <w:t>/opt/</w:t>
-      </w:r>
-      <w:proofErr w:type="spellStart"/>
-      <w:r>
-        <w:rPr>
-          <w:rFonts w:ascii="Lucida Console" w:hAnsi="Lucida Console" w:cs="Lucida Console"/>
-          <w:sz w:val="20"/>
-          <w:szCs w:val="20"/>
-        </w:rPr>
-        <w:t>splunk</w:t>
-      </w:r>
-      <w:proofErr w:type="spellEnd"/>
-      <w:r>
-        <w:rPr>
-          <w:rFonts w:ascii="Lucida Console" w:hAnsi="Lucida Console" w:cs="Lucida Console"/>
-          <w:sz w:val="20"/>
-          <w:szCs w:val="20"/>
-        </w:rPr>
-        <w:t>/</w:t>
-      </w:r>
-      <w:proofErr w:type="spellStart"/>
-      <w:r>
-        <w:rPr>
-          <w:rFonts w:ascii="Lucida Console" w:hAnsi="Lucida Console" w:cs="Lucida Console"/>
-          <w:sz w:val="20"/>
-          <w:szCs w:val="20"/>
-        </w:rPr>
-        <w:t>splunk</w:t>
-      </w:r>
-      <w:proofErr w:type="spellEnd"/>
-      <w:r>
-        <w:rPr>
-          <w:rFonts w:ascii="Lucida Console" w:hAnsi="Lucida Console" w:cs="Lucida Console"/>
-          <w:sz w:val="20"/>
-          <w:szCs w:val="20"/>
-        </w:rPr>
-        <w:t>/etc/apps/</w:t>
-      </w:r>
-      <w:proofErr w:type="spellStart"/>
-      <w:r>
-        <w:rPr>
-          <w:rFonts w:ascii="Lucida Console" w:hAnsi="Lucida Console" w:cs="Lucida Console"/>
-          <w:sz w:val="20"/>
-          <w:szCs w:val="20"/>
-        </w:rPr>
-        <w:t>firstapp</w:t>
-      </w:r>
-      <w:proofErr w:type="spellEnd"/>
-      <w:r>
-        <w:rPr>
-          <w:rFonts w:ascii="Lucida Console" w:hAnsi="Lucida Console" w:cs="Lucida Console"/>
-          <w:sz w:val="20"/>
-          <w:szCs w:val="20"/>
-        </w:rPr>
-        <w:t>/local/data/</w:t>
-      </w:r>
-      <w:proofErr w:type="spellStart"/>
-      <w:r>
-        <w:rPr>
-          <w:rFonts w:ascii="Lucida Console" w:hAnsi="Lucida Console" w:cs="Lucida Console"/>
-          <w:sz w:val="20"/>
-          <w:szCs w:val="20"/>
-        </w:rPr>
-        <w:t>ui</w:t>
-      </w:r>
-      <w:proofErr w:type="spellEnd"/>
-      <w:r>
-        <w:rPr>
-          <w:rFonts w:ascii="Lucida Console" w:hAnsi="Lucida Console" w:cs="Lucida Console"/>
-          <w:sz w:val="20"/>
-          <w:szCs w:val="20"/>
-        </w:rPr>
-        <w:t>/views</w:t>
+        <w:t>[root@4aecaf7d3d6f views]# cat mydashboard1.xml</w:t>
+      </w:r>
+    </w:p>
+    <w:p>
+      <w:pPr>
+        <w:autoSpaceDE w:val="0"/>
+        <w:autoSpaceDN w:val="0"/>
+        <w:adjustRightInd w:val="0"/>
+        <w:spacing w:after="0" w:line="240" w:lineRule="auto"/>
+        <w:rPr>
+          <w:rFonts w:ascii="Lucida Console" w:hAnsi="Lucida Console" w:cs="Lucida Console"/>
+          <w:sz w:val="20"/>
+          <w:szCs w:val="20"/>
+        </w:rPr>
+      </w:pPr>
+      <w:r>
+        <w:rPr>
+          <w:rFonts w:ascii="Lucida Console" w:hAnsi="Lucida Console" w:cs="Lucida Console"/>
+          <w:sz w:val="20"/>
+          <w:szCs w:val="20"/>
+        </w:rPr>
+        <w:t>&lt;dashboard&gt;</w:t>
+      </w:r>
+    </w:p>
+    <w:p>
+      <w:pPr>
+        <w:autoSpaceDE w:val="0"/>
+        <w:autoSpaceDN w:val="0"/>
+        <w:adjustRightInd w:val="0"/>
+        <w:spacing w:after="0" w:line="240" w:lineRule="auto"/>
+        <w:rPr>
+          <w:rFonts w:ascii="Lucida Console" w:hAnsi="Lucida Console" w:cs="Lucida Console"/>
+          <w:sz w:val="20"/>
+          <w:szCs w:val="20"/>
+        </w:rPr>
+      </w:pPr>
+      <w:r>
+        <w:rPr>
+          <w:rFonts w:ascii="Lucida Console" w:hAnsi="Lucida Console" w:cs="Lucida Console"/>
+          <w:sz w:val="20"/>
+          <w:szCs w:val="20"/>
+        </w:rPr>
+        <w:t xml:space="preserve">  &lt;label&gt;mydashboard1&lt;/label&gt;</w:t>
+      </w:r>
+    </w:p>
+    <w:p>
+      <w:pPr>
+        <w:autoSpaceDE w:val="0"/>
+        <w:autoSpaceDN w:val="0"/>
+        <w:adjustRightInd w:val="0"/>
+        <w:spacing w:after="0" w:line="240" w:lineRule="auto"/>
+        <w:rPr>
+          <w:rFonts w:ascii="Lucida Console" w:hAnsi="Lucida Console" w:cs="Lucida Console"/>
+          <w:sz w:val="20"/>
+          <w:szCs w:val="20"/>
+        </w:rPr>
+      </w:pPr>
+      <w:r>
+        <w:rPr>
+          <w:rFonts w:ascii="Lucida Console" w:hAnsi="Lucida Console" w:cs="Lucida Console"/>
+          <w:sz w:val="20"/>
+          <w:szCs w:val="20"/>
+        </w:rPr>
+        <w:t>&lt;/dashboard&gt;[root@4aecaf7d3d6f views]# pwd</w:t>
+      </w:r>
+    </w:p>
+    <w:p>
+      <w:pPr>
+        <w:autoSpaceDE w:val="0"/>
+        <w:autoSpaceDN w:val="0"/>
+        <w:adjustRightInd w:val="0"/>
+        <w:spacing w:after="0" w:line="240" w:lineRule="auto"/>
+        <w:rPr>
+          <w:rFonts w:ascii="Lucida Console" w:hAnsi="Lucida Console" w:cs="Lucida Console"/>
+          <w:sz w:val="20"/>
+          <w:szCs w:val="20"/>
+        </w:rPr>
+      </w:pPr>
+      <w:r>
+        <w:rPr>
+          <w:rFonts w:ascii="Lucida Console" w:hAnsi="Lucida Console" w:cs="Lucida Console"/>
+          <w:sz w:val="20"/>
+          <w:szCs w:val="20"/>
+        </w:rPr>
+        <w:t>/opt/splunk/splunk/etc/apps/firstapp/local/data/ui/views</w:t>
       </w:r>
     </w:p>
     <w:p>
@@ -2958,7 +2338,6 @@
           <w:noProof/>
           <w:lang w:val="en-GB" w:eastAsia="en-GB"/>
         </w:rPr>
-        <w:lastRenderedPageBreak/>
         <w:drawing>
           <wp:inline distT="0" distB="0" distL="0" distR="0">
             <wp:extent cx="5943600" cy="3341643"/>
@@ -3024,6 +2403,7 @@
           <w:noProof/>
           <w:lang w:val="en-GB" w:eastAsia="en-GB"/>
         </w:rPr>
+        <w:lastRenderedPageBreak/>
         <w:drawing>
           <wp:inline distT="0" distB="0" distL="0" distR="0">
             <wp:extent cx="5943600" cy="3341643"/>
@@ -3089,82 +2469,28 @@
           <w:sz w:val="16"/>
           <w:szCs w:val="16"/>
         </w:rPr>
-        <w:t xml:space="preserve">[root@4aecaf7d3d6f bin]# </w:t>
-      </w:r>
-      <w:proofErr w:type="gramStart"/>
-      <w:r>
-        <w:rPr>
-          <w:rFonts w:ascii="Lucida Console" w:hAnsi="Lucida Console" w:cs="Lucida Console"/>
-          <w:sz w:val="16"/>
-          <w:szCs w:val="16"/>
-        </w:rPr>
-        <w:t>cat</w:t>
-      </w:r>
-      <w:proofErr w:type="gramEnd"/>
-      <w:r>
-        <w:rPr>
-          <w:rFonts w:ascii="Lucida Console" w:hAnsi="Lucida Console" w:cs="Lucida Console"/>
-          <w:sz w:val="16"/>
-          <w:szCs w:val="16"/>
-        </w:rPr>
-        <w:t xml:space="preserve"> /opt/splunk/splunk/etc/apps/firstapp/local/data/ui/nav/default.xml</w:t>
-      </w:r>
-    </w:p>
-    <w:p>
-      <w:pPr>
-        <w:autoSpaceDE w:val="0"/>
-        <w:autoSpaceDN w:val="0"/>
-        <w:adjustRightInd w:val="0"/>
-        <w:spacing w:after="0" w:line="240" w:lineRule="auto"/>
-        <w:rPr>
-          <w:rFonts w:ascii="Lucida Console" w:hAnsi="Lucida Console" w:cs="Lucida Console"/>
-          <w:sz w:val="16"/>
-          <w:szCs w:val="16"/>
-        </w:rPr>
-      </w:pPr>
-      <w:r>
-        <w:rPr>
-          <w:rFonts w:ascii="Lucida Console" w:hAnsi="Lucida Console" w:cs="Lucida Console"/>
-          <w:sz w:val="16"/>
-          <w:szCs w:val="16"/>
-        </w:rPr>
-        <w:t>&lt;</w:t>
-      </w:r>
-      <w:proofErr w:type="spellStart"/>
-      <w:r>
-        <w:rPr>
-          <w:rFonts w:ascii="Lucida Console" w:hAnsi="Lucida Console" w:cs="Lucida Console"/>
-          <w:sz w:val="16"/>
-          <w:szCs w:val="16"/>
-        </w:rPr>
-        <w:t>nav</w:t>
-      </w:r>
-      <w:proofErr w:type="spellEnd"/>
-      <w:r>
-        <w:rPr>
-          <w:rFonts w:ascii="Lucida Console" w:hAnsi="Lucida Console" w:cs="Lucida Console"/>
-          <w:sz w:val="16"/>
-          <w:szCs w:val="16"/>
-        </w:rPr>
-        <w:t xml:space="preserve"> </w:t>
-      </w:r>
-      <w:proofErr w:type="spellStart"/>
-      <w:r>
-        <w:rPr>
-          <w:rFonts w:ascii="Lucida Console" w:hAnsi="Lucida Console" w:cs="Lucida Console"/>
-          <w:sz w:val="16"/>
-          <w:szCs w:val="16"/>
-        </w:rPr>
-        <w:t>search_view</w:t>
-      </w:r>
-      <w:proofErr w:type="spellEnd"/>
-      <w:r>
-        <w:rPr>
-          <w:rFonts w:ascii="Lucida Console" w:hAnsi="Lucida Console" w:cs="Lucida Console"/>
-          <w:sz w:val="16"/>
-          <w:szCs w:val="16"/>
-        </w:rPr>
-        <w:t>="search"&gt;</w:t>
+        <w:t>[root@4aecaf7d3d6f bin]# cat /opt/splunk/splunk/etc/apps/firstapp/local/data/ui/nav/default.xml</w:t>
+      </w:r>
+    </w:p>
+    <w:p>
+      <w:pPr>
+        <w:autoSpaceDE w:val="0"/>
+        <w:autoSpaceDN w:val="0"/>
+        <w:adjustRightInd w:val="0"/>
+        <w:spacing w:after="0" w:line="240" w:lineRule="auto"/>
+        <w:rPr>
+          <w:rFonts w:ascii="Lucida Console" w:hAnsi="Lucida Console" w:cs="Lucida Console"/>
+          <w:sz w:val="16"/>
+          <w:szCs w:val="16"/>
+        </w:rPr>
+      </w:pPr>
+      <w:r>
+        <w:rPr>
+          <w:rFonts w:ascii="Lucida Console" w:hAnsi="Lucida Console" w:cs="Lucida Console"/>
+          <w:sz w:val="16"/>
+          <w:szCs w:val="16"/>
+        </w:rPr>
+        <w:t>&lt;nav search_view="search"&gt;</w:t>
       </w:r>
     </w:p>
     <w:p>
@@ -3332,7 +2658,6 @@
           <w:sz w:val="16"/>
           <w:szCs w:val="16"/>
         </w:rPr>
-        <w:lastRenderedPageBreak/>
         <w:t xml:space="preserve">   &lt;view name="mydashboard2" /&gt;</w:t>
       </w:r>
     </w:p>
@@ -3375,25 +2700,7 @@
           <w:sz w:val="16"/>
           <w:szCs w:val="16"/>
         </w:rPr>
-        <w:t>&lt;/</w:t>
-      </w:r>
-      <w:proofErr w:type="spellStart"/>
-      <w:r>
-        <w:rPr>
-          <w:rFonts w:ascii="Lucida Console" w:hAnsi="Lucida Console" w:cs="Lucida Console"/>
-          <w:sz w:val="16"/>
-          <w:szCs w:val="16"/>
-        </w:rPr>
-        <w:t>nav</w:t>
-      </w:r>
-      <w:proofErr w:type="spellEnd"/>
-      <w:r>
-        <w:rPr>
-          <w:rFonts w:ascii="Lucida Console" w:hAnsi="Lucida Console" w:cs="Lucida Console"/>
-          <w:sz w:val="16"/>
-          <w:szCs w:val="16"/>
-        </w:rPr>
-        <w:t>&gt;</w:t>
+        <w:t>&lt;/nav&gt;</w:t>
       </w:r>
     </w:p>
     <w:p>
@@ -3435,6 +2742,7 @@
           <w:noProof/>
           <w:lang w:val="en-GB" w:eastAsia="en-GB"/>
         </w:rPr>
+        <w:lastRenderedPageBreak/>
         <w:drawing>
           <wp:inline distT="0" distB="0" distL="0" distR="0">
             <wp:extent cx="5943600" cy="3341643"/>
@@ -3572,166 +2880,112 @@
           <w:sz w:val="16"/>
           <w:szCs w:val="16"/>
         </w:rPr>
+        <w:t>[root@4aecaf7d3d6f bin]# cat /opt/splunk/splunk/etc/apps/firstapp/local/data/ui/nav/default.xml</w:t>
+      </w:r>
+    </w:p>
+    <w:p>
+      <w:pPr>
+        <w:autoSpaceDE w:val="0"/>
+        <w:autoSpaceDN w:val="0"/>
+        <w:adjustRightInd w:val="0"/>
+        <w:spacing w:after="0" w:line="240" w:lineRule="auto"/>
+        <w:rPr>
+          <w:rFonts w:ascii="Lucida Console" w:hAnsi="Lucida Console" w:cs="Lucida Console"/>
+          <w:sz w:val="16"/>
+          <w:szCs w:val="16"/>
+        </w:rPr>
+      </w:pPr>
+      <w:r>
+        <w:rPr>
+          <w:rFonts w:ascii="Lucida Console" w:hAnsi="Lucida Console" w:cs="Lucida Console"/>
+          <w:sz w:val="16"/>
+          <w:szCs w:val="16"/>
+        </w:rPr>
+        <w:t>&lt;nav search_view="search"&gt;</w:t>
+      </w:r>
+    </w:p>
+    <w:p>
+      <w:pPr>
+        <w:autoSpaceDE w:val="0"/>
+        <w:autoSpaceDN w:val="0"/>
+        <w:adjustRightInd w:val="0"/>
+        <w:spacing w:after="0" w:line="240" w:lineRule="auto"/>
+        <w:rPr>
+          <w:rFonts w:ascii="Lucida Console" w:hAnsi="Lucida Console" w:cs="Lucida Console"/>
+          <w:sz w:val="16"/>
+          <w:szCs w:val="16"/>
+        </w:rPr>
+      </w:pPr>
+      <w:r>
+        <w:rPr>
+          <w:rFonts w:ascii="Lucida Console" w:hAnsi="Lucida Console" w:cs="Lucida Console"/>
+          <w:sz w:val="16"/>
+          <w:szCs w:val="16"/>
+        </w:rPr>
+        <w:t xml:space="preserve"> &lt;collection label="Search"&gt;</w:t>
+      </w:r>
+    </w:p>
+    <w:p>
+      <w:pPr>
+        <w:autoSpaceDE w:val="0"/>
+        <w:autoSpaceDN w:val="0"/>
+        <w:adjustRightInd w:val="0"/>
+        <w:spacing w:after="0" w:line="240" w:lineRule="auto"/>
+        <w:rPr>
+          <w:rFonts w:ascii="Lucida Console" w:hAnsi="Lucida Console" w:cs="Lucida Console"/>
+          <w:sz w:val="16"/>
+          <w:szCs w:val="16"/>
+        </w:rPr>
+      </w:pPr>
+      <w:r>
+        <w:rPr>
+          <w:rFonts w:ascii="Lucida Console" w:hAnsi="Lucida Console" w:cs="Lucida Console"/>
+          <w:sz w:val="16"/>
+          <w:szCs w:val="16"/>
+        </w:rPr>
+        <w:t xml:space="preserve">  &lt;view name="search" default='true' /&gt;</w:t>
+      </w:r>
+    </w:p>
+    <w:p>
+      <w:pPr>
+        <w:autoSpaceDE w:val="0"/>
+        <w:autoSpaceDN w:val="0"/>
+        <w:adjustRightInd w:val="0"/>
+        <w:spacing w:after="0" w:line="240" w:lineRule="auto"/>
+        <w:rPr>
+          <w:rFonts w:ascii="Lucida Console" w:hAnsi="Lucida Console" w:cs="Lucida Console"/>
+          <w:sz w:val="16"/>
+          <w:szCs w:val="16"/>
+        </w:rPr>
+      </w:pPr>
+      <w:r>
+        <w:rPr>
+          <w:rFonts w:ascii="Lucida Console" w:hAnsi="Lucida Console" w:cs="Lucida Console"/>
+          <w:sz w:val="16"/>
+          <w:szCs w:val="16"/>
+        </w:rPr>
+        <w:t xml:space="preserve">  &lt;view name="datasets" /&gt;</w:t>
+      </w:r>
+    </w:p>
+    <w:p>
+      <w:pPr>
+        <w:autoSpaceDE w:val="0"/>
+        <w:autoSpaceDN w:val="0"/>
+        <w:adjustRightInd w:val="0"/>
+        <w:spacing w:after="0" w:line="240" w:lineRule="auto"/>
+        <w:rPr>
+          <w:rFonts w:ascii="Lucida Console" w:hAnsi="Lucida Console" w:cs="Lucida Console"/>
+          <w:sz w:val="16"/>
+          <w:szCs w:val="16"/>
+        </w:rPr>
+      </w:pPr>
+      <w:r>
+        <w:rPr>
+          <w:rFonts w:ascii="Lucida Console" w:hAnsi="Lucida Console" w:cs="Lucida Console"/>
+          <w:sz w:val="16"/>
+          <w:szCs w:val="16"/>
+        </w:rPr>
         <w:lastRenderedPageBreak/>
-        <w:t xml:space="preserve">[root@4aecaf7d3d6f bin]# </w:t>
-      </w:r>
-      <w:proofErr w:type="gramStart"/>
-      <w:r>
-        <w:rPr>
-          <w:rFonts w:ascii="Lucida Console" w:hAnsi="Lucida Console" w:cs="Lucida Console"/>
-          <w:sz w:val="16"/>
-          <w:szCs w:val="16"/>
-        </w:rPr>
-        <w:t>cat</w:t>
-      </w:r>
-      <w:proofErr w:type="gramEnd"/>
-      <w:r>
-        <w:rPr>
-          <w:rFonts w:ascii="Lucida Console" w:hAnsi="Lucida Console" w:cs="Lucida Console"/>
-          <w:sz w:val="16"/>
-          <w:szCs w:val="16"/>
-        </w:rPr>
-        <w:t xml:space="preserve"> /opt/splunk/splunk/etc/apps/firstapp/local/data/ui/nav/default.xml</w:t>
-      </w:r>
-    </w:p>
-    <w:p>
-      <w:pPr>
-        <w:autoSpaceDE w:val="0"/>
-        <w:autoSpaceDN w:val="0"/>
-        <w:adjustRightInd w:val="0"/>
-        <w:spacing w:after="0" w:line="240" w:lineRule="auto"/>
-        <w:rPr>
-          <w:rFonts w:ascii="Lucida Console" w:hAnsi="Lucida Console" w:cs="Lucida Console"/>
-          <w:sz w:val="16"/>
-          <w:szCs w:val="16"/>
-        </w:rPr>
-      </w:pPr>
-      <w:r>
-        <w:rPr>
-          <w:rFonts w:ascii="Lucida Console" w:hAnsi="Lucida Console" w:cs="Lucida Console"/>
-          <w:sz w:val="16"/>
-          <w:szCs w:val="16"/>
-        </w:rPr>
-        <w:t>&lt;</w:t>
-      </w:r>
-      <w:proofErr w:type="spellStart"/>
-      <w:r>
-        <w:rPr>
-          <w:rFonts w:ascii="Lucida Console" w:hAnsi="Lucida Console" w:cs="Lucida Console"/>
-          <w:sz w:val="16"/>
-          <w:szCs w:val="16"/>
-        </w:rPr>
-        <w:t>nav</w:t>
-      </w:r>
-      <w:proofErr w:type="spellEnd"/>
-      <w:r>
-        <w:rPr>
-          <w:rFonts w:ascii="Lucida Console" w:hAnsi="Lucida Console" w:cs="Lucida Console"/>
-          <w:sz w:val="16"/>
-          <w:szCs w:val="16"/>
-        </w:rPr>
-        <w:t xml:space="preserve"> </w:t>
-      </w:r>
-      <w:proofErr w:type="spellStart"/>
-      <w:r>
-        <w:rPr>
-          <w:rFonts w:ascii="Lucida Console" w:hAnsi="Lucida Console" w:cs="Lucida Console"/>
-          <w:sz w:val="16"/>
-          <w:szCs w:val="16"/>
-        </w:rPr>
-        <w:t>search_view</w:t>
-      </w:r>
-      <w:proofErr w:type="spellEnd"/>
-      <w:r>
-        <w:rPr>
-          <w:rFonts w:ascii="Lucida Console" w:hAnsi="Lucida Console" w:cs="Lucida Console"/>
-          <w:sz w:val="16"/>
-          <w:szCs w:val="16"/>
-        </w:rPr>
-        <w:t>="search"&gt;</w:t>
-      </w:r>
-    </w:p>
-    <w:p>
-      <w:pPr>
-        <w:autoSpaceDE w:val="0"/>
-        <w:autoSpaceDN w:val="0"/>
-        <w:adjustRightInd w:val="0"/>
-        <w:spacing w:after="0" w:line="240" w:lineRule="auto"/>
-        <w:rPr>
-          <w:rFonts w:ascii="Lucida Console" w:hAnsi="Lucida Console" w:cs="Lucida Console"/>
-          <w:sz w:val="16"/>
-          <w:szCs w:val="16"/>
-        </w:rPr>
-      </w:pPr>
-      <w:r>
-        <w:rPr>
-          <w:rFonts w:ascii="Lucida Console" w:hAnsi="Lucida Console" w:cs="Lucida Console"/>
-          <w:sz w:val="16"/>
-          <w:szCs w:val="16"/>
-        </w:rPr>
-        <w:t xml:space="preserve"> &lt;collection label="Search"&gt;</w:t>
-      </w:r>
-    </w:p>
-    <w:p>
-      <w:pPr>
-        <w:autoSpaceDE w:val="0"/>
-        <w:autoSpaceDN w:val="0"/>
-        <w:adjustRightInd w:val="0"/>
-        <w:spacing w:after="0" w:line="240" w:lineRule="auto"/>
-        <w:rPr>
-          <w:rFonts w:ascii="Lucida Console" w:hAnsi="Lucida Console" w:cs="Lucida Console"/>
-          <w:sz w:val="16"/>
-          <w:szCs w:val="16"/>
-        </w:rPr>
-      </w:pPr>
-      <w:r>
-        <w:rPr>
-          <w:rFonts w:ascii="Lucida Console" w:hAnsi="Lucida Console" w:cs="Lucida Console"/>
-          <w:sz w:val="16"/>
-          <w:szCs w:val="16"/>
-        </w:rPr>
-        <w:t xml:space="preserve">  &lt;view name="search" default='true' /&gt;</w:t>
-      </w:r>
-    </w:p>
-    <w:p>
-      <w:pPr>
-        <w:autoSpaceDE w:val="0"/>
-        <w:autoSpaceDN w:val="0"/>
-        <w:adjustRightInd w:val="0"/>
-        <w:spacing w:after="0" w:line="240" w:lineRule="auto"/>
-        <w:rPr>
-          <w:rFonts w:ascii="Lucida Console" w:hAnsi="Lucida Console" w:cs="Lucida Console"/>
-          <w:sz w:val="16"/>
-          <w:szCs w:val="16"/>
-        </w:rPr>
-      </w:pPr>
-      <w:r>
-        <w:rPr>
-          <w:rFonts w:ascii="Lucida Console" w:hAnsi="Lucida Console" w:cs="Lucida Console"/>
-          <w:sz w:val="16"/>
-          <w:szCs w:val="16"/>
-        </w:rPr>
-        <w:t xml:space="preserve">  &lt;view name="datasets" /&gt;</w:t>
-      </w:r>
-    </w:p>
-    <w:p>
-      <w:pPr>
-        <w:autoSpaceDE w:val="0"/>
-        <w:autoSpaceDN w:val="0"/>
-        <w:adjustRightInd w:val="0"/>
-        <w:spacing w:after="0" w:line="240" w:lineRule="auto"/>
-        <w:rPr>
-          <w:rFonts w:ascii="Lucida Console" w:hAnsi="Lucida Console" w:cs="Lucida Console"/>
-          <w:sz w:val="16"/>
-          <w:szCs w:val="16"/>
-        </w:rPr>
-      </w:pPr>
-      <w:r>
-        <w:rPr>
-          <w:rFonts w:ascii="Lucida Console" w:hAnsi="Lucida Console" w:cs="Lucida Console"/>
-          <w:sz w:val="16"/>
-          <w:szCs w:val="16"/>
-        </w:rPr>
         <w:t xml:space="preserve">  &lt;view name="reports" /&gt;</w:t>
       </w:r>
     </w:p>
@@ -3900,25 +3154,7 @@
           <w:sz w:val="16"/>
           <w:szCs w:val="16"/>
         </w:rPr>
-        <w:t>&lt;/</w:t>
-      </w:r>
-      <w:proofErr w:type="spellStart"/>
-      <w:r>
-        <w:rPr>
-          <w:rFonts w:ascii="Lucida Console" w:hAnsi="Lucida Console" w:cs="Lucida Console"/>
-          <w:sz w:val="16"/>
-          <w:szCs w:val="16"/>
-        </w:rPr>
-        <w:t>nav</w:t>
-      </w:r>
-      <w:proofErr w:type="spellEnd"/>
-      <w:r>
-        <w:rPr>
-          <w:rFonts w:ascii="Lucida Console" w:hAnsi="Lucida Console" w:cs="Lucida Console"/>
-          <w:sz w:val="16"/>
-          <w:szCs w:val="16"/>
-        </w:rPr>
-        <w:t>&gt;</w:t>
+        <w:t>&lt;/nav&gt;</w:t>
       </w:r>
     </w:p>
     <w:p>

</xml_diff>